<commit_message>
Updated FinalReport with sections I-V
</commit_message>
<xml_diff>
--- a/documents/FinalReport.docx
+++ b/documents/FinalReport.docx
@@ -89,7 +89,7 @@
         <w:jc w:val="center"/>
       </w:pPr>
       <w:r>
-        <w:t>[team name]</w:t>
+        <w:t>Safer SSO</w:t>
       </w:r>
     </w:p>
     <w:p>
@@ -97,23 +97,25 @@
         <w:jc w:val="center"/>
       </w:pPr>
       <w:r>
-        <w:t>[author 1 name]</w:t>
+        <w:t>Hilmir Arnarsson</w:t>
       </w:r>
       <w:r>
         <w:br/>
-        <w:t>[author 2 name]</w:t>
+      </w:r>
+      <w:r>
+        <w:t>Landon Dixon</w:t>
       </w:r>
       <w:r>
         <w:br/>
-        <w:t>[author 3 name]</w:t>
+      </w:r>
+      <w:r>
+        <w:t>Avery Overberg</w:t>
       </w:r>
       <w:r>
         <w:br/>
-        <w:t>[author 4 name]</w:t>
-      </w:r>
-      <w:r>
-        <w:br/>
-        <w:t>[author 5 name]</w:t>
+      </w:r>
+      <w:r>
+        <w:t>Carter Strate</w:t>
       </w:r>
     </w:p>
     <w:p>
@@ -124,13 +126,13 @@
         <w:t xml:space="preserve">Revised </w:t>
       </w:r>
       <w:r>
-        <w:t>May 23</w:t>
+        <w:t>October 16</w:t>
       </w:r>
       <w:r>
         <w:t>, 202</w:t>
       </w:r>
       <w:r>
-        <w:t>3</w:t>
+        <w:t>4</w:t>
       </w:r>
     </w:p>
     <w:p>
@@ -162,9 +164,6 @@
       <w:pPr>
         <w:jc w:val="center"/>
       </w:pPr>
-      <w:r>
-        <w:t>[optional graphic or logo]</w:t>
-      </w:r>
     </w:p>
     <w:p>
       <w:pPr>
@@ -204,7 +203,13 @@
         <w:t xml:space="preserve">CSCI 370 </w:t>
       </w:r>
       <w:r>
-        <w:t xml:space="preserve"> [semester] [year]</w:t>
+        <w:t>Fall</w:t>
+      </w:r>
+      <w:r>
+        <w:t xml:space="preserve"> </w:t>
+      </w:r>
+      <w:r>
+        <w:t>2024</w:t>
       </w:r>
     </w:p>
     <w:p>
@@ -340,6 +345,27 @@
                 <w:szCs w:val="18"/>
               </w:rPr>
             </w:pPr>
+            <w:r>
+              <w:rPr>
+                <w:sz w:val="18"/>
+                <w:szCs w:val="18"/>
+              </w:rPr>
+              <w:t>August 29,</w:t>
+            </w:r>
+            <w:r>
+              <w:rPr>
+                <w:sz w:val="18"/>
+                <w:szCs w:val="18"/>
+              </w:rPr>
+              <w:t xml:space="preserve"> </w:t>
+            </w:r>
+            <w:r>
+              <w:rPr>
+                <w:sz w:val="18"/>
+                <w:szCs w:val="18"/>
+              </w:rPr>
+              <w:t>2024</w:t>
+            </w:r>
           </w:p>
         </w:tc>
         <w:tc>
@@ -348,13 +374,118 @@
           </w:tcPr>
           <w:p>
             <w:pPr>
-              <w:pStyle w:val="ListParagraph"/>
-              <w:ind w:left="360"/>
               <w:rPr>
                 <w:sz w:val="18"/>
                 <w:szCs w:val="18"/>
               </w:rPr>
             </w:pPr>
+            <w:r>
+              <w:rPr>
+                <w:sz w:val="18"/>
+                <w:szCs w:val="18"/>
+              </w:rPr>
+              <w:t>Completed Sections:</w:t>
+            </w:r>
+          </w:p>
+          <w:p>
+            <w:pPr>
+              <w:pStyle w:val="ListParagraph"/>
+              <w:numPr>
+                <w:ilvl w:val="0"/>
+                <w:numId w:val="12"/>
+              </w:numPr>
+              <w:rPr>
+                <w:sz w:val="18"/>
+                <w:szCs w:val="18"/>
+              </w:rPr>
+            </w:pPr>
+            <w:r>
+              <w:rPr>
+                <w:sz w:val="18"/>
+                <w:szCs w:val="18"/>
+              </w:rPr>
+              <w:t xml:space="preserve"> Introduction</w:t>
+            </w:r>
+          </w:p>
+          <w:p>
+            <w:pPr>
+              <w:pStyle w:val="ListParagraph"/>
+              <w:numPr>
+                <w:ilvl w:val="0"/>
+                <w:numId w:val="12"/>
+              </w:numPr>
+              <w:rPr>
+                <w:sz w:val="18"/>
+                <w:szCs w:val="18"/>
+              </w:rPr>
+            </w:pPr>
+            <w:r>
+              <w:rPr>
+                <w:sz w:val="18"/>
+                <w:szCs w:val="18"/>
+              </w:rPr>
+              <w:t>Functional Requirements</w:t>
+            </w:r>
+          </w:p>
+          <w:p>
+            <w:pPr>
+              <w:pStyle w:val="ListParagraph"/>
+              <w:numPr>
+                <w:ilvl w:val="0"/>
+                <w:numId w:val="12"/>
+              </w:numPr>
+              <w:rPr>
+                <w:sz w:val="18"/>
+                <w:szCs w:val="18"/>
+              </w:rPr>
+            </w:pPr>
+            <w:r>
+              <w:rPr>
+                <w:sz w:val="18"/>
+                <w:szCs w:val="18"/>
+              </w:rPr>
+              <w:t>Non-functional Requirements</w:t>
+            </w:r>
+          </w:p>
+          <w:p>
+            <w:pPr>
+              <w:pStyle w:val="ListParagraph"/>
+              <w:numPr>
+                <w:ilvl w:val="0"/>
+                <w:numId w:val="12"/>
+              </w:numPr>
+              <w:rPr>
+                <w:sz w:val="18"/>
+                <w:szCs w:val="18"/>
+              </w:rPr>
+            </w:pPr>
+            <w:r>
+              <w:rPr>
+                <w:sz w:val="18"/>
+                <w:szCs w:val="18"/>
+              </w:rPr>
+              <w:t>Risks</w:t>
+            </w:r>
+          </w:p>
+          <w:p>
+            <w:pPr>
+              <w:pStyle w:val="ListParagraph"/>
+              <w:numPr>
+                <w:ilvl w:val="0"/>
+                <w:numId w:val="12"/>
+              </w:numPr>
+              <w:rPr>
+                <w:sz w:val="18"/>
+                <w:szCs w:val="18"/>
+              </w:rPr>
+            </w:pPr>
+            <w:r>
+              <w:rPr>
+                <w:sz w:val="18"/>
+                <w:szCs w:val="18"/>
+              </w:rPr>
+              <w:t>Definition of Done</w:t>
+            </w:r>
           </w:p>
         </w:tc>
       </w:tr>
@@ -404,6 +535,13 @@
                 <w:szCs w:val="18"/>
               </w:rPr>
             </w:pPr>
+            <w:r>
+              <w:rPr>
+                <w:sz w:val="18"/>
+                <w:szCs w:val="18"/>
+              </w:rPr>
+              <w:t>September 14, 2024</w:t>
+            </w:r>
           </w:p>
         </w:tc>
         <w:tc>
@@ -417,6 +555,33 @@
                 <w:szCs w:val="18"/>
               </w:rPr>
             </w:pPr>
+            <w:r>
+              <w:rPr>
+                <w:sz w:val="18"/>
+                <w:szCs w:val="18"/>
+              </w:rPr>
+              <w:t>Completed Sections:</w:t>
+            </w:r>
+          </w:p>
+          <w:p>
+            <w:pPr>
+              <w:pStyle w:val="ListParagraph"/>
+              <w:numPr>
+                <w:ilvl w:val="0"/>
+                <w:numId w:val="12"/>
+              </w:numPr>
+              <w:rPr>
+                <w:sz w:val="18"/>
+                <w:szCs w:val="18"/>
+              </w:rPr>
+            </w:pPr>
+            <w:r>
+              <w:rPr>
+                <w:sz w:val="18"/>
+                <w:szCs w:val="18"/>
+              </w:rPr>
+              <w:t>System Architecture</w:t>
+            </w:r>
           </w:p>
         </w:tc>
       </w:tr>
@@ -452,6 +617,13 @@
                 <w:szCs w:val="18"/>
               </w:rPr>
             </w:pPr>
+            <w:r>
+              <w:rPr>
+                <w:sz w:val="18"/>
+                <w:szCs w:val="18"/>
+              </w:rPr>
+              <w:t>October 16, 2024</w:t>
+            </w:r>
           </w:p>
         </w:tc>
         <w:tc>
@@ -466,6 +638,55 @@
                 <w:szCs w:val="18"/>
               </w:rPr>
             </w:pPr>
+            <w:r>
+              <w:rPr>
+                <w:sz w:val="18"/>
+                <w:szCs w:val="18"/>
+              </w:rPr>
+              <w:t>Completed Sections:</w:t>
+            </w:r>
+          </w:p>
+          <w:p>
+            <w:pPr>
+              <w:pStyle w:val="ListParagraph"/>
+              <w:numPr>
+                <w:ilvl w:val="0"/>
+                <w:numId w:val="12"/>
+              </w:numPr>
+              <w:spacing w:after="0"/>
+              <w:rPr>
+                <w:sz w:val="18"/>
+                <w:szCs w:val="18"/>
+              </w:rPr>
+            </w:pPr>
+            <w:r>
+              <w:rPr>
+                <w:sz w:val="18"/>
+                <w:szCs w:val="18"/>
+              </w:rPr>
+              <w:t xml:space="preserve">Software Test and Quality </w:t>
+            </w:r>
+          </w:p>
+          <w:p>
+            <w:pPr>
+              <w:pStyle w:val="ListParagraph"/>
+              <w:numPr>
+                <w:ilvl w:val="0"/>
+                <w:numId w:val="12"/>
+              </w:numPr>
+              <w:spacing w:after="0"/>
+              <w:rPr>
+                <w:sz w:val="18"/>
+                <w:szCs w:val="18"/>
+              </w:rPr>
+            </w:pPr>
+            <w:r>
+              <w:rPr>
+                <w:sz w:val="18"/>
+                <w:szCs w:val="18"/>
+              </w:rPr>
+              <w:t>Project Ethical Considerations</w:t>
+            </w:r>
           </w:p>
         </w:tc>
       </w:tr>
@@ -1568,79 +1789,661 @@
     <w:p>
       <w:pPr>
         <w:pStyle w:val="Heading1"/>
+        <w:numPr>
+          <w:ilvl w:val="0"/>
+          <w:numId w:val="11"/>
+        </w:numPr>
       </w:pPr>
       <w:bookmarkStart w:id="0" w:name="_Toc135746278"/>
       <w:r>
-        <w:t>I.</w:t>
-      </w:r>
-      <w:r>
-        <w:t xml:space="preserve"> </w:t>
-      </w:r>
-      <w:r>
         <w:t>Introduction</w:t>
       </w:r>
       <w:bookmarkEnd w:id="0"/>
     </w:p>
     <w:p>
       <w:pPr>
+        <w:spacing w:after="0"/>
+        <w:rPr>
+          <w:sz w:val="18"/>
+          <w:szCs w:val="18"/>
+        </w:rPr>
+      </w:pPr>
+      <w:r>
+        <w:rPr>
+          <w:rFonts w:asciiTheme="majorHAnsi" w:hAnsiTheme="majorHAnsi" w:cstheme="majorHAnsi"/>
+          <w:color w:val="2F5496" w:themeColor="accent1" w:themeShade="BF"/>
+          <w:sz w:val="26"/>
+          <w:szCs w:val="26"/>
+        </w:rPr>
+        <w:t>Context of the Project</w:t>
+      </w:r>
+      <w:r>
+        <w:rPr>
+          <w:sz w:val="18"/>
+          <w:szCs w:val="18"/>
+        </w:rPr>
+        <w:br/>
+      </w:r>
+      <w:r>
+        <w:t xml:space="preserve">Single Sign-On (SSO) is a widely used and accepted method of online authentication that allows users to access multiple applications with a single set of login credentials. This project aims to demonstrate a critical user identity inconsistency vulnerability, where an attacker can reuse a stale or compromised </w:t>
+      </w:r>
+      <w:proofErr w:type="gramStart"/>
+      <w:r>
+        <w:t>identity token</w:t>
+      </w:r>
+      <w:proofErr w:type="gramEnd"/>
+      <w:r>
+        <w:t xml:space="preserve"> to gain unauthorized access to user accounts. The project will showcase this vulnerability by simulating an attack where an intercepted identity token is reused. To mitigate this risk, the project will propose a solution on the Service Provider (SP) side that prevents identity </w:t>
+      </w:r>
+      <w:proofErr w:type="gramStart"/>
+      <w:r>
+        <w:t>token</w:t>
+      </w:r>
+      <w:proofErr w:type="gramEnd"/>
+      <w:r>
+        <w:t xml:space="preserve"> reuse. The SP will rely on an Identity Provider (IdP) to supply and manage user identity tokens, and the proposed mitigation strategy will strengthen the SP’s ability to validate token authenticity and expiration.</w:t>
+      </w:r>
+    </w:p>
+    <w:p>
+      <w:pPr>
+        <w:spacing w:after="0"/>
+        <w:rPr>
+          <w:rFonts w:asciiTheme="majorHAnsi" w:hAnsiTheme="majorHAnsi" w:cstheme="majorHAnsi"/>
+          <w:color w:val="2F5496" w:themeColor="accent1" w:themeShade="BF"/>
+          <w:sz w:val="26"/>
+          <w:szCs w:val="26"/>
+        </w:rPr>
+      </w:pPr>
+    </w:p>
+    <w:p>
+      <w:pPr>
+        <w:spacing w:after="0"/>
+      </w:pPr>
+      <w:r>
+        <w:rPr>
+          <w:rFonts w:asciiTheme="majorHAnsi" w:hAnsiTheme="majorHAnsi" w:cstheme="majorHAnsi"/>
+          <w:color w:val="2F5496" w:themeColor="accent1" w:themeShade="BF"/>
+          <w:sz w:val="26"/>
+          <w:szCs w:val="26"/>
+        </w:rPr>
+        <w:t>Client</w:t>
+      </w:r>
+      <w:r>
+        <w:rPr>
+          <w:sz w:val="18"/>
+          <w:szCs w:val="18"/>
+        </w:rPr>
+        <w:br/>
+      </w:r>
+      <w:r>
+        <w:t>The client for this project is Professor Lui, who requires this demonstration for educational purposes, specifically to highlight a critical security vulnerability in SSO systems. The project will help students and other stakeholders understand how attackers exploit token-based authentication methods and explore potential defenses against such attacks.</w:t>
+      </w:r>
+    </w:p>
+    <w:p>
+      <w:pPr>
+        <w:spacing w:after="0"/>
+        <w:rPr>
+          <w:bCs/>
+          <w:color w:val="2F5496" w:themeColor="accent1" w:themeShade="BF"/>
+          <w:sz w:val="26"/>
+          <w:szCs w:val="26"/>
+        </w:rPr>
+      </w:pPr>
+    </w:p>
+    <w:p>
+      <w:pPr>
+        <w:spacing w:after="0"/>
+      </w:pPr>
+      <w:r>
+        <w:rPr>
+          <w:rFonts w:asciiTheme="majorHAnsi" w:hAnsiTheme="majorHAnsi" w:cstheme="majorHAnsi"/>
+          <w:bCs/>
+          <w:color w:val="2F5496" w:themeColor="accent1" w:themeShade="BF"/>
+          <w:sz w:val="26"/>
+          <w:szCs w:val="26"/>
+        </w:rPr>
+        <w:t>Software and Hardware Details</w:t>
+      </w:r>
+      <w:r>
+        <w:br/>
+        <w:t>There are no previous software revisions applicable to this project. The platform will be developed from scratch using standard virtual machines and containers, ensuring that the project is self-contained and easily replicable in a controlled environment. Docker will be used for containerization, with a Django application serving as the SP and a Salmon-based email server functioning as the IdP. The application will run on localhost, and PostgreSQL will serve as the backend database.</w:t>
+      </w:r>
+    </w:p>
+    <w:p>
+      <w:pPr>
+        <w:spacing w:after="0"/>
+        <w:rPr>
+          <w:bCs/>
+          <w:color w:val="2F5496" w:themeColor="accent1" w:themeShade="BF"/>
+          <w:sz w:val="26"/>
+          <w:szCs w:val="26"/>
+        </w:rPr>
+      </w:pPr>
+    </w:p>
+    <w:p>
+      <w:pPr>
+        <w:spacing w:after="0"/>
+      </w:pPr>
+      <w:r>
+        <w:rPr>
+          <w:rFonts w:asciiTheme="majorHAnsi" w:hAnsiTheme="majorHAnsi" w:cstheme="majorHAnsi"/>
+          <w:bCs/>
+          <w:color w:val="2F5496" w:themeColor="accent1" w:themeShade="BF"/>
+          <w:sz w:val="26"/>
+          <w:szCs w:val="26"/>
+        </w:rPr>
+        <w:t>Terminology and Stakeholders</w:t>
+      </w:r>
+      <w:r>
+        <w:br/>
+        <w:t xml:space="preserve">SSO (Single Sign-On) is an authentication process allowing users to access multiple applications with a single login. The </w:t>
+      </w:r>
+      <w:r>
+        <w:lastRenderedPageBreak/>
+        <w:t>Service Provider (SP) is the application or service relying on the IdP to authenticate users, while the Identity Provider (IdP) is responsible for creating, maintaining, and managing user identity information. The stakeholders of this project will include Professor Lui and students who will benefit from understanding the identified vulnerability and mitigation strategies.</w:t>
+      </w:r>
+    </w:p>
+    <w:p/>
+    <w:p>
+      <w:pPr>
         <w:pStyle w:val="Heading1"/>
       </w:pPr>
+      <w:r>
+        <w:t xml:space="preserve">II. </w:t>
+      </w:r>
       <w:bookmarkStart w:id="1" w:name="_Toc135746279"/>
       <w:r>
-        <w:t xml:space="preserve">II. </w:t>
-      </w:r>
-      <w:r>
         <w:t>Functional Requirements</w:t>
       </w:r>
       <w:bookmarkEnd w:id="1"/>
     </w:p>
     <w:p>
+      <w:proofErr w:type="spellStart"/>
+      <w:r>
+        <w:t>SaferSSO</w:t>
+      </w:r>
+      <w:proofErr w:type="spellEnd"/>
+      <w:r>
+        <w:t xml:space="preserve"> must include an SP with SSO capable registration and authentication, using</w:t>
+      </w:r>
+      <w:r>
+        <w:br/>
+        <w:t>OAuth for authentication with the IdP. The SP will also demonstrate how user accounts</w:t>
+      </w:r>
+      <w:r>
+        <w:br/>
+        <w:t>can be compromised with a reused identity token from the IdP. The SP will also contain a</w:t>
+      </w:r>
+      <w:r>
+        <w:br/>
+        <w:t>method of mitigation that can be switched on and off to demonstrate its effectiveness</w:t>
+      </w:r>
+      <w:r>
+        <w:br/>
+        <w:t>● SP with SSO capabilities</w:t>
+      </w:r>
+      <w:r>
+        <w:br/>
+        <w:t>● SP with authorized and unauthorized pages for vulnerability demonstration</w:t>
+      </w:r>
+      <w:r>
+        <w:br/>
+        <w:t>● IdP capable of providing token for SSO</w:t>
+      </w:r>
+      <w:r>
+        <w:br/>
+        <w:t>● SP side mitigation to user identity inconsistency vulnerability</w:t>
+      </w:r>
+      <w:r>
+        <w:br/>
+      </w:r>
+    </w:p>
+    <w:p>
       <w:pPr>
         <w:pStyle w:val="Heading1"/>
       </w:pPr>
+      <w:r>
+        <w:t>I</w:t>
+      </w:r>
+      <w:r>
+        <w:t>II</w:t>
+      </w:r>
+      <w:r>
+        <w:t xml:space="preserve">. </w:t>
+      </w:r>
       <w:bookmarkStart w:id="2" w:name="_Toc135746280"/>
       <w:r>
+        <w:t>Non-Functional Requirements</w:t>
+      </w:r>
+      <w:bookmarkEnd w:id="2"/>
+    </w:p>
+    <w:p>
+      <w:r>
+        <w:t>● Mitigation must be toggleable for demonstration purposes</w:t>
+      </w:r>
+      <w:r>
+        <w:br/>
+        <w:t>● The SP and IdP should be able to run on both virtual machines and containers</w:t>
+      </w:r>
+      <w:r>
+        <w:br/>
+        <w:t>● The design framework will need to be self-contained and run without an internet</w:t>
+      </w:r>
+      <w:r>
+        <w:br/>
+        <w:t>connection</w:t>
+      </w:r>
+    </w:p>
+    <w:p>
+      <w:pPr>
+        <w:pStyle w:val="Heading1"/>
+      </w:pPr>
+      <w:bookmarkStart w:id="3" w:name="_Toc135746281"/>
+      <w:r>
         <w:t>I</w:t>
       </w:r>
       <w:r>
-        <w:t>II</w:t>
-      </w:r>
-      <w:r>
-        <w:t xml:space="preserve">. </w:t>
-      </w:r>
-      <w:r>
-        <w:t>Non-Functional Requirements</w:t>
-      </w:r>
-      <w:bookmarkEnd w:id="2"/>
-    </w:p>
+        <w:t xml:space="preserve">V. </w:t>
+      </w:r>
+      <w:r>
+        <w:t>Risks</w:t>
+      </w:r>
+      <w:bookmarkEnd w:id="3"/>
+    </w:p>
+    <w:tbl>
+      <w:tblPr>
+        <w:tblStyle w:val="TableGrid"/>
+        <w:tblW w:w="0" w:type="auto"/>
+        <w:tblLook w:val="04A0" w:firstRow="1" w:lastRow="0" w:firstColumn="1" w:lastColumn="0" w:noHBand="0" w:noVBand="1"/>
+      </w:tblPr>
+      <w:tblGrid>
+        <w:gridCol w:w="2697"/>
+        <w:gridCol w:w="2697"/>
+        <w:gridCol w:w="2698"/>
+        <w:gridCol w:w="2698"/>
+      </w:tblGrid>
+      <w:tr>
+        <w:tc>
+          <w:tcPr>
+            <w:tcW w:w="2697" w:type="dxa"/>
+            <w:tcBorders>
+              <w:bottom w:val="single" w:sz="4" w:space="0" w:color="auto"/>
+            </w:tcBorders>
+            <w:shd w:val="clear" w:color="auto" w:fill="E7E6E6" w:themeFill="background2"/>
+          </w:tcPr>
+          <w:p>
+            <w:pPr>
+              <w:rPr>
+                <w:b/>
+                <w:bCs/>
+              </w:rPr>
+            </w:pPr>
+            <w:r>
+              <w:rPr>
+                <w:b/>
+                <w:bCs/>
+              </w:rPr>
+              <w:t>Risk</w:t>
+            </w:r>
+          </w:p>
+        </w:tc>
+        <w:tc>
+          <w:tcPr>
+            <w:tcW w:w="2697" w:type="dxa"/>
+            <w:tcBorders>
+              <w:bottom w:val="single" w:sz="4" w:space="0" w:color="auto"/>
+            </w:tcBorders>
+            <w:shd w:val="clear" w:color="auto" w:fill="E7E6E6" w:themeFill="background2"/>
+          </w:tcPr>
+          <w:p>
+            <w:pPr>
+              <w:rPr>
+                <w:b/>
+                <w:bCs/>
+              </w:rPr>
+            </w:pPr>
+            <w:r>
+              <w:rPr>
+                <w:b/>
+                <w:bCs/>
+              </w:rPr>
+              <w:t>Likelihood</w:t>
+            </w:r>
+          </w:p>
+        </w:tc>
+        <w:tc>
+          <w:tcPr>
+            <w:tcW w:w="2698" w:type="dxa"/>
+            <w:tcBorders>
+              <w:bottom w:val="single" w:sz="4" w:space="0" w:color="auto"/>
+            </w:tcBorders>
+            <w:shd w:val="clear" w:color="auto" w:fill="E7E6E6" w:themeFill="background2"/>
+          </w:tcPr>
+          <w:p>
+            <w:pPr>
+              <w:rPr>
+                <w:b/>
+                <w:bCs/>
+              </w:rPr>
+            </w:pPr>
+            <w:r>
+              <w:rPr>
+                <w:b/>
+                <w:bCs/>
+              </w:rPr>
+              <w:t>Impact</w:t>
+            </w:r>
+          </w:p>
+        </w:tc>
+        <w:tc>
+          <w:tcPr>
+            <w:tcW w:w="2698" w:type="dxa"/>
+            <w:tcBorders>
+              <w:bottom w:val="single" w:sz="4" w:space="0" w:color="auto"/>
+            </w:tcBorders>
+            <w:shd w:val="clear" w:color="auto" w:fill="E7E6E6" w:themeFill="background2"/>
+          </w:tcPr>
+          <w:p>
+            <w:pPr>
+              <w:rPr>
+                <w:b/>
+                <w:bCs/>
+              </w:rPr>
+            </w:pPr>
+            <w:r>
+              <w:rPr>
+                <w:b/>
+                <w:bCs/>
+              </w:rPr>
+              <w:t>Risk Mitigation Plan</w:t>
+            </w:r>
+          </w:p>
+        </w:tc>
+      </w:tr>
+      <w:tr>
+        <w:tc>
+          <w:tcPr>
+            <w:tcW w:w="2697" w:type="dxa"/>
+            <w:tcBorders>
+              <w:top w:val="single" w:sz="4" w:space="0" w:color="auto"/>
+            </w:tcBorders>
+          </w:tcPr>
+          <w:p>
+            <w:r>
+              <w:t>SP vulnerability</w:t>
+            </w:r>
+            <w:r>
+              <w:t xml:space="preserve"> exploited beyond the original scope of the project</w:t>
+            </w:r>
+          </w:p>
+        </w:tc>
+        <w:tc>
+          <w:tcPr>
+            <w:tcW w:w="2697" w:type="dxa"/>
+            <w:tcBorders>
+              <w:top w:val="single" w:sz="4" w:space="0" w:color="auto"/>
+            </w:tcBorders>
+          </w:tcPr>
+          <w:p>
+            <w:r>
+              <w:t>Likely</w:t>
+            </w:r>
+          </w:p>
+        </w:tc>
+        <w:tc>
+          <w:tcPr>
+            <w:tcW w:w="2698" w:type="dxa"/>
+            <w:tcBorders>
+              <w:top w:val="single" w:sz="4" w:space="0" w:color="auto"/>
+            </w:tcBorders>
+          </w:tcPr>
+          <w:p>
+            <w:r>
+              <w:t>Major</w:t>
+            </w:r>
+          </w:p>
+        </w:tc>
+        <w:tc>
+          <w:tcPr>
+            <w:tcW w:w="2698" w:type="dxa"/>
+            <w:tcBorders>
+              <w:top w:val="single" w:sz="4" w:space="0" w:color="auto"/>
+            </w:tcBorders>
+          </w:tcPr>
+          <w:p>
+            <w:r>
+              <w:t>Use secure coding practices and perform regular security scans</w:t>
+            </w:r>
+          </w:p>
+        </w:tc>
+      </w:tr>
+      <w:tr>
+        <w:tc>
+          <w:tcPr>
+            <w:tcW w:w="2697" w:type="dxa"/>
+          </w:tcPr>
+          <w:p>
+            <w:r>
+              <w:t>Access to a virtual machine is restricted to on campus</w:t>
+            </w:r>
+          </w:p>
+        </w:tc>
+        <w:tc>
+          <w:tcPr>
+            <w:tcW w:w="2697" w:type="dxa"/>
+          </w:tcPr>
+          <w:p>
+            <w:r>
+              <w:t>Likely</w:t>
+            </w:r>
+          </w:p>
+        </w:tc>
+        <w:tc>
+          <w:tcPr>
+            <w:tcW w:w="2698" w:type="dxa"/>
+          </w:tcPr>
+          <w:p>
+            <w:r>
+              <w:t>Moderate</w:t>
+            </w:r>
+          </w:p>
+        </w:tc>
+        <w:tc>
+          <w:tcPr>
+            <w:tcW w:w="2698" w:type="dxa"/>
+          </w:tcPr>
+          <w:p>
+            <w:r>
+              <w:t>Using Docker as an alternative local development environment</w:t>
+            </w:r>
+          </w:p>
+        </w:tc>
+      </w:tr>
+      <w:tr>
+        <w:tc>
+          <w:tcPr>
+            <w:tcW w:w="2697" w:type="dxa"/>
+          </w:tcPr>
+          <w:p>
+            <w:r>
+              <w:t>Potential domain is not accessible</w:t>
+            </w:r>
+          </w:p>
+        </w:tc>
+        <w:tc>
+          <w:tcPr>
+            <w:tcW w:w="2697" w:type="dxa"/>
+          </w:tcPr>
+          <w:p>
+            <w:r>
+              <w:t>Unlikely</w:t>
+            </w:r>
+          </w:p>
+        </w:tc>
+        <w:tc>
+          <w:tcPr>
+            <w:tcW w:w="2698" w:type="dxa"/>
+          </w:tcPr>
+          <w:p>
+            <w:r>
+              <w:t>Minor</w:t>
+            </w:r>
+          </w:p>
+        </w:tc>
+        <w:tc>
+          <w:tcPr>
+            <w:tcW w:w="2698" w:type="dxa"/>
+          </w:tcPr>
+          <w:p>
+            <w:r>
+              <w:t>Ensure the domain is configured properly and test access, have a backup domain or IP access</w:t>
+            </w:r>
+          </w:p>
+        </w:tc>
+      </w:tr>
+      <w:tr>
+        <w:tc>
+          <w:tcPr>
+            <w:tcW w:w="2697" w:type="dxa"/>
+          </w:tcPr>
+          <w:p>
+            <w:r>
+              <w:t>Most members of the team have limited knowledge of Django</w:t>
+            </w:r>
+          </w:p>
+        </w:tc>
+        <w:tc>
+          <w:tcPr>
+            <w:tcW w:w="2697" w:type="dxa"/>
+          </w:tcPr>
+          <w:p>
+            <w:r>
+              <w:t>Very Likely</w:t>
+            </w:r>
+          </w:p>
+        </w:tc>
+        <w:tc>
+          <w:tcPr>
+            <w:tcW w:w="2698" w:type="dxa"/>
+          </w:tcPr>
+          <w:p>
+            <w:r>
+              <w:t>Moderate</w:t>
+            </w:r>
+          </w:p>
+        </w:tc>
+        <w:tc>
+          <w:tcPr>
+            <w:tcW w:w="2698" w:type="dxa"/>
+          </w:tcPr>
+          <w:p>
+            <w:r>
+              <w:t xml:space="preserve">Use tutorials and online documentation, </w:t>
+            </w:r>
+            <w:r>
+              <w:t>review each other’s code to ensure quality</w:t>
+            </w:r>
+          </w:p>
+        </w:tc>
+      </w:tr>
+    </w:tbl>
+    <w:p/>
     <w:p>
       <w:pPr>
         <w:pStyle w:val="Heading1"/>
       </w:pPr>
-      <w:bookmarkStart w:id="3" w:name="_Toc135746281"/>
-      <w:r>
-        <w:t>I</w:t>
-      </w:r>
+      <w:bookmarkStart w:id="4" w:name="_Toc135746282"/>
       <w:r>
         <w:t xml:space="preserve">V. </w:t>
       </w:r>
       <w:r>
-        <w:t>Risks</w:t>
-      </w:r>
-      <w:bookmarkEnd w:id="3"/>
-    </w:p>
-    <w:p>
-      <w:pPr>
-        <w:pStyle w:val="Heading1"/>
-      </w:pPr>
-      <w:bookmarkStart w:id="4" w:name="_Toc135746282"/>
-      <w:r>
-        <w:t xml:space="preserve">V. </w:t>
-      </w:r>
-      <w:r>
         <w:t>Definition of Done</w:t>
       </w:r>
       <w:bookmarkEnd w:id="4"/>
+    </w:p>
+    <w:p>
+      <w:pPr>
+        <w:spacing w:after="0"/>
+      </w:pPr>
+      <w:r>
+        <w:t>List of Minimal Requirements</w:t>
+      </w:r>
+    </w:p>
+    <w:p>
+      <w:pPr>
+        <w:spacing w:after="0"/>
+        <w:ind w:left="360"/>
+      </w:pPr>
+      <w:r>
+        <w:t>● Working demonstration of vulnerability</w:t>
+      </w:r>
+    </w:p>
+    <w:p>
+      <w:pPr>
+        <w:spacing w:after="0"/>
+        <w:ind w:left="360"/>
+      </w:pPr>
+      <w:proofErr w:type="gramStart"/>
+      <w:r>
+        <w:t>● Working mitigation of</w:t>
+      </w:r>
+      <w:proofErr w:type="gramEnd"/>
+      <w:r>
+        <w:t xml:space="preserve"> vulnerability</w:t>
+      </w:r>
+    </w:p>
+    <w:p>
+      <w:pPr>
+        <w:spacing w:after="0"/>
+        <w:ind w:left="360"/>
+      </w:pPr>
+      <w:r>
+        <w:t>● Working SP and IdP to facilitate SSO</w:t>
+      </w:r>
+    </w:p>
+    <w:p>
+      <w:pPr>
+        <w:spacing w:after="0"/>
+      </w:pPr>
+      <w:r>
+        <w:lastRenderedPageBreak/>
+        <w:t>Tests:</w:t>
+      </w:r>
+    </w:p>
+    <w:p>
+      <w:pPr>
+        <w:spacing w:after="0"/>
+        <w:ind w:left="360"/>
+      </w:pPr>
+      <w:r>
+        <w:t>● Demonstration of vulnerability</w:t>
+      </w:r>
+    </w:p>
+    <w:p>
+      <w:pPr>
+        <w:spacing w:after="0"/>
+        <w:ind w:left="360"/>
+      </w:pPr>
+      <w:r>
+        <w:t>● Demonstration of mitigation</w:t>
+      </w:r>
+    </w:p>
+    <w:p>
+      <w:pPr>
+        <w:spacing w:after="0"/>
+      </w:pPr>
+      <w:r>
+        <w:t>Delivery:</w:t>
+      </w:r>
+    </w:p>
+    <w:p>
+      <w:pPr>
+        <w:spacing w:after="0"/>
+        <w:ind w:left="360"/>
+      </w:pPr>
+      <w:r>
+        <w:t>● Publish on the web at end of semester</w:t>
+      </w:r>
     </w:p>
     <w:p>
       <w:pPr>
@@ -1671,10 +2474,26 @@
     <w:p>
       <w:r>
         <w:tab/>
-        <w:t>There are two main components to our system architecture as discussed before. These are the Service Provider (SP) and the Identity Provider (IdP). These systems are technically independent from each other and are only coupled by the Single Sign On (SSO) protocol we use. The system we have chosen for this is OIDC which is an extension of OAuth 2.0, providing authentication on top of the base protocol. This is not a new design and is commonplace in the current internet ecosystem. Take for example, the Mines suite of services. Before you can access the protected views in Canvas, for example class views, grades, etc.</w:t>
-      </w:r>
-      <w:r>
-        <w:t>, you must first authenticate via the Mines MultiPass system. Here, Canvas is the Service Provider, the Mines login page is the Identity provider, and they use SAML, which is very similar to OIDC, to communicate with each other.</w:t>
+        <w:t xml:space="preserve">There are two main components to our system architecture as discussed before. These are the Service Provider (SP) and the Identity Provider (IdP). These systems are technically independent from each other and are only coupled by the Single Sign On (SSO) protocol we use. The system we have chosen for this is </w:t>
+      </w:r>
+      <w:proofErr w:type="gramStart"/>
+      <w:r>
+        <w:t>OIDC</w:t>
+      </w:r>
+      <w:proofErr w:type="gramEnd"/>
+      <w:r>
+        <w:t xml:space="preserve"> which is an extension of OAuth 2.0, providing authentication on top of the base protocol. This is not a new design and is commonplace in the current internet ecosystem. Take for example, the Mines suite of services. Before you can access the protected views in Canvas, for example class views, grades, etc.</w:t>
+      </w:r>
+      <w:r>
+        <w:t xml:space="preserve">, you must first authenticate via the Mines </w:t>
+      </w:r>
+      <w:proofErr w:type="spellStart"/>
+      <w:r>
+        <w:t>MultiPass</w:t>
+      </w:r>
+      <w:proofErr w:type="spellEnd"/>
+      <w:r>
+        <w:t xml:space="preserve"> system. Here, Canvas is the Service Provider, the Mines login page is the Identity provider, and they use SAML, which is very similar to OIDC, to communicate with each other.</w:t>
       </w:r>
     </w:p>
     <w:p>
@@ -1686,7 +2505,15 @@
         <w:t xml:space="preserve"> </w:t>
       </w:r>
       <w:r>
-        <w:t xml:space="preserve">we want to have fine-grained control over how our IdP behaves to best demonstrate the vulnerability and mitigate it. </w:t>
+        <w:t xml:space="preserve">we want to have fine-grained control over how our IdP behaves to best demonstrate </w:t>
+      </w:r>
+      <w:proofErr w:type="gramStart"/>
+      <w:r>
+        <w:t>the vulnerability</w:t>
+      </w:r>
+      <w:proofErr w:type="gramEnd"/>
+      <w:r>
+        <w:t xml:space="preserve"> and mitigate it. </w:t>
       </w:r>
       <w:r>
         <w:t xml:space="preserve">To properly implement this system, it is vital that we understand the OIDC flow, particularly, we will use the </w:t>
@@ -1712,7 +2539,7 @@
           <w:noProof/>
         </w:rPr>
         <w:drawing>
-          <wp:inline distT="0" distB="0" distL="0" distR="0" wp14:anchorId="55677AD7" wp14:editId="76377C33">
+          <wp:inline distT="0" distB="0" distL="0" distR="0" wp14:anchorId="55677AD7" wp14:editId="02BAB127">
             <wp:extent cx="5765800" cy="3610565"/>
             <wp:effectExtent l="0" t="0" r="6350" b="9525"/>
             <wp:docPr id="1306292264" name="Picture 1" descr="Auth - Auth code flow- Authorization sequence diagram"/>
@@ -1810,7 +2637,14 @@
     <w:p>
       <w:r>
         <w:tab/>
-        <w:t>The purpose of our service provider is only to act as the web application in the OIDC process, so it needs to provide the following:</w:t>
+      </w:r>
+      <w:proofErr w:type="gramStart"/>
+      <w:r>
+        <w:t>The purpose of our</w:t>
+      </w:r>
+      <w:proofErr w:type="gramEnd"/>
+      <w:r>
+        <w:t xml:space="preserve"> service provider is only to act as the web application in the OIDC process, so it needs to provide the following:</w:t>
       </w:r>
     </w:p>
     <w:p>
@@ -1859,7 +2693,15 @@
       </w:pPr>
       <w:r>
         <w:lastRenderedPageBreak/>
-        <w:t>Maintain a userpool database with client credentials for OIDC.</w:t>
+        <w:t xml:space="preserve">Maintain a </w:t>
+      </w:r>
+      <w:proofErr w:type="spellStart"/>
+      <w:r>
+        <w:t>userpool</w:t>
+      </w:r>
+      <w:proofErr w:type="spellEnd"/>
+      <w:r>
+        <w:t xml:space="preserve"> database with client credentials for OIDC.</w:t>
       </w:r>
     </w:p>
     <w:p>
@@ -1920,8 +2762,17 @@
           <w:i/>
           <w:iCs/>
         </w:rPr>
-        <w:t>/authorize</w:t>
-      </w:r>
+        <w:t>/</w:t>
+      </w:r>
+      <w:proofErr w:type="gramStart"/>
+      <w:r>
+        <w:rPr>
+          <w:i/>
+          <w:iCs/>
+        </w:rPr>
+        <w:t>authorize</w:t>
+      </w:r>
+      <w:proofErr w:type="gramEnd"/>
     </w:p>
     <w:p>
       <w:pPr>
@@ -1940,8 +2791,17 @@
           <w:i/>
           <w:iCs/>
         </w:rPr>
-        <w:t>/token</w:t>
-      </w:r>
+        <w:t>/</w:t>
+      </w:r>
+      <w:proofErr w:type="gramStart"/>
+      <w:r>
+        <w:rPr>
+          <w:i/>
+          <w:iCs/>
+        </w:rPr>
+        <w:t>token</w:t>
+      </w:r>
+      <w:proofErr w:type="gramEnd"/>
     </w:p>
     <w:p>
       <w:pPr>
@@ -1960,8 +2820,17 @@
           <w:i/>
           <w:iCs/>
         </w:rPr>
-        <w:t>/revoke</w:t>
-      </w:r>
+        <w:t>/</w:t>
+      </w:r>
+      <w:proofErr w:type="gramStart"/>
+      <w:r>
+        <w:rPr>
+          <w:i/>
+          <w:iCs/>
+        </w:rPr>
+        <w:t>revoke</w:t>
+      </w:r>
+      <w:proofErr w:type="gramEnd"/>
     </w:p>
     <w:p>
       <w:pPr>
@@ -1981,7 +2850,15 @@
     </w:p>
     <w:p>
       <w:r>
-        <w:t>By tailoring our two providers to these criteria, we can fully demonstrate the vulnerability and then mitigate it.</w:t>
+        <w:t xml:space="preserve">By tailoring our two providers to these criteria, we can fully demonstrate </w:t>
+      </w:r>
+      <w:proofErr w:type="gramStart"/>
+      <w:r>
+        <w:t>the vulnerability</w:t>
+      </w:r>
+      <w:proofErr w:type="gramEnd"/>
+      <w:r>
+        <w:t xml:space="preserve"> and then mitigate it.</w:t>
       </w:r>
       <w:r>
         <w:t xml:space="preserve"> The backends of both of our systems will be handled by Django.</w:t>
@@ -2139,7 +3016,15 @@
         <w:t xml:space="preserve">Finally, </w:t>
       </w:r>
       <w:r>
-        <w:t>let’s examine a state diagram of how the vulnerability functions:</w:t>
+        <w:t xml:space="preserve">let’s examine a state diagram of how </w:t>
+      </w:r>
+      <w:proofErr w:type="gramStart"/>
+      <w:r>
+        <w:t>the vulnerability</w:t>
+      </w:r>
+      <w:proofErr w:type="gramEnd"/>
+      <w:r>
+        <w:t xml:space="preserve"> functions:</w:t>
       </w:r>
     </w:p>
     <w:p>
@@ -2236,10 +3121,26 @@
     </w:p>
     <w:p>
       <w:r>
-        <w:t>First, a John Doe starts school at the Colorado School of Mines.</w:t>
-      </w:r>
-      <w:r>
-        <w:t xml:space="preserve"> In this hypothetical, Mines assigns their email address in the format {Initial of First Name}{Last </w:t>
+        <w:t xml:space="preserve">First, </w:t>
+      </w:r>
+      <w:proofErr w:type="gramStart"/>
+      <w:r>
+        <w:t>a John</w:t>
+      </w:r>
+      <w:proofErr w:type="gramEnd"/>
+      <w:r>
+        <w:t xml:space="preserve"> Doe starts school at the Colorado School of Mines.</w:t>
+      </w:r>
+      <w:r>
+        <w:t xml:space="preserve"> In this hypothetical, Mines assigns their email address in the format {Initial of First </w:t>
+      </w:r>
+      <w:proofErr w:type="gramStart"/>
+      <w:r>
+        <w:t>Name}{</w:t>
+      </w:r>
+      <w:proofErr w:type="gramEnd"/>
+      <w:r>
+        <w:t xml:space="preserve">Last </w:t>
       </w:r>
       <w:r>
         <w:t>Name}@mines.edu</w:t>
@@ -2258,7 +3159,6 @@
             <w:docPart w:val="DefaultPlaceholder_-1854013440"/>
           </w:placeholder>
         </w:sdtPr>
-        <w:sdtEndPr/>
         <w:sdtContent>
           <w:r>
             <w:rPr>
@@ -2278,13 +3178,41 @@
         <w:rPr>
           <w:color w:val="000000"/>
         </w:rPr>
-        <w:t xml:space="preserve"> In his time at Mines, he creates many accounts, but one of them is a Github account.</w:t>
-      </w:r>
+        <w:t xml:space="preserve"> In his time at Mines, he creates many accounts, but one of them is a </w:t>
+      </w:r>
+      <w:proofErr w:type="spellStart"/>
       <w:r>
         <w:rPr>
           <w:color w:val="000000"/>
         </w:rPr>
-        <w:t xml:space="preserve"> In this hypothetical, Github uses email addresses as the primary key for a user</w:t>
+        <w:t>Github</w:t>
+      </w:r>
+      <w:proofErr w:type="spellEnd"/>
+      <w:r>
+        <w:rPr>
+          <w:color w:val="000000"/>
+        </w:rPr>
+        <w:t xml:space="preserve"> account.</w:t>
+      </w:r>
+      <w:r>
+        <w:rPr>
+          <w:color w:val="000000"/>
+        </w:rPr>
+        <w:t xml:space="preserve"> In this hypothetical, </w:t>
+      </w:r>
+      <w:proofErr w:type="spellStart"/>
+      <w:r>
+        <w:rPr>
+          <w:color w:val="000000"/>
+        </w:rPr>
+        <w:t>Github</w:t>
+      </w:r>
+      <w:proofErr w:type="spellEnd"/>
+      <w:r>
+        <w:rPr>
+          <w:color w:val="000000"/>
+        </w:rPr>
+        <w:t xml:space="preserve"> uses email addresses as the primary key for a user</w:t>
       </w:r>
       <w:r>
         <w:rPr>
@@ -2309,7 +3237,6 @@
             <w:docPart w:val="DefaultPlaceholder_-1854013440"/>
           </w:placeholder>
         </w:sdtPr>
-        <w:sdtEndPr/>
         <w:sdtContent>
           <w:r>
             <w:rPr>
@@ -2329,7 +3256,35 @@
         <w:rPr>
           <w:color w:val="000000"/>
         </w:rPr>
-        <w:t xml:space="preserve"> After four strenuous years of University, John Doe graduates. Along comes James Doe and gets assigned the same email as John Doe. For one of his classes, he tries to login to Github and is redirected to the Mines IdP. He signs in and since Github only considers the email address, he is granted access to John’s old account.</w:t>
+        <w:t xml:space="preserve"> After four strenuous years of University, John Doe graduates. Along comes James Doe and gets assigned the same email as John Doe. For one of his classes, he tries to login to </w:t>
+      </w:r>
+      <w:proofErr w:type="spellStart"/>
+      <w:r>
+        <w:rPr>
+          <w:color w:val="000000"/>
+        </w:rPr>
+        <w:t>Github</w:t>
+      </w:r>
+      <w:proofErr w:type="spellEnd"/>
+      <w:r>
+        <w:rPr>
+          <w:color w:val="000000"/>
+        </w:rPr>
+        <w:t xml:space="preserve"> and is redirected to the Mines IdP. He signs in and since </w:t>
+      </w:r>
+      <w:proofErr w:type="spellStart"/>
+      <w:r>
+        <w:rPr>
+          <w:color w:val="000000"/>
+        </w:rPr>
+        <w:t>Github</w:t>
+      </w:r>
+      <w:proofErr w:type="spellEnd"/>
+      <w:r>
+        <w:rPr>
+          <w:color w:val="000000"/>
+        </w:rPr>
+        <w:t xml:space="preserve"> only considers the email address, he is granted access to John’s old account.</w:t>
       </w:r>
       <w:r>
         <w:rPr>
@@ -2373,10 +3328,7 @@
     </w:p>
     <w:p>
       <w:r>
-        <w:t xml:space="preserve">When we analyzed our code for testing, we found that a traditional unit testing approach </w:t>
-      </w:r>
-      <w:r>
-        <w:t xml:space="preserve">would not be effective. </w:t>
+        <w:t xml:space="preserve">When we analyzed our code for testing, we found that a traditional unit testing approach would not be effective. </w:t>
       </w:r>
       <w:r>
         <w:t xml:space="preserve">One </w:t>
@@ -2385,7 +3337,15 @@
         <w:t>reason for this is most of our code is driven by Django and its Object-relational mapping (ORM) system.</w:t>
       </w:r>
       <w:r>
-        <w:t xml:space="preserve"> However, this is not to say that we don’t unit test; it’s just not our main form of testing. This complements the primary method of testing we use, which is end-to-end testing. The most important part of our product is that the user can easily see how the vulnerability works and how it can be mitigated. The key to our solution is that our systems effectively operate together, and integration testing is therefore more important than unit testing. </w:t>
+        <w:t xml:space="preserve"> However, this is not to say that we don’t unit test; it’s just not our main form of testing. This complements the primary method of testing we use, which is end-to-end testing. The most important part of our product is that the user can easily see how </w:t>
+      </w:r>
+      <w:proofErr w:type="gramStart"/>
+      <w:r>
+        <w:t>the vulnerability</w:t>
+      </w:r>
+      <w:proofErr w:type="gramEnd"/>
+      <w:r>
+        <w:t xml:space="preserve"> works and how it can be mitigated. The key to our solution is that our systems effectively operate together, and integration testing is therefore more important than unit testing. </w:t>
       </w:r>
       <w:r>
         <w:t xml:space="preserve">Ideally, we would achieve this by mocking both our Identity Provider and Service Provider and sending HTTP requests between them, but this is not feasible in our timeframe. Our primary form of integration testing will thus be </w:t>
@@ -2407,7 +3367,15 @@
     </w:p>
     <w:p>
       <w:r>
-        <w:t>The purpose of this test is to demonstrate that the vulnerability works from the user side. The steps taken to perform the test are the following:</w:t>
+        <w:t xml:space="preserve">The purpose of this test is to demonstrate that </w:t>
+      </w:r>
+      <w:proofErr w:type="gramStart"/>
+      <w:r>
+        <w:t>the vulnerability</w:t>
+      </w:r>
+      <w:proofErr w:type="gramEnd"/>
+      <w:r>
+        <w:t xml:space="preserve"> works from the user side. The steps taken to perform the test are the following:</w:t>
       </w:r>
     </w:p>
     <w:p>
@@ -2454,6 +3422,7 @@
     </w:p>
     <w:p>
       <w:r>
+        <w:lastRenderedPageBreak/>
         <w:t>To perform this test, we need our product to</w:t>
       </w:r>
       <w:r>
@@ -2466,7 +3435,15 @@
         <w:t xml:space="preserve"> prototype</w:t>
       </w:r>
       <w:r>
-        <w:t>. Each time we iterate on our product we can then go back to these steps and perform them to ensure that our core functionality still works.</w:t>
+        <w:t xml:space="preserve">. Each time we </w:t>
+      </w:r>
+      <w:proofErr w:type="gramStart"/>
+      <w:r>
+        <w:t>iterate on</w:t>
+      </w:r>
+      <w:proofErr w:type="gramEnd"/>
+      <w:r>
+        <w:t xml:space="preserve"> our product we can then go back to these steps and perform them to ensure that our core functionality still works.</w:t>
       </w:r>
       <w:r>
         <w:t xml:space="preserve"> Some edge cases that we need to consider are the following:</w:t>
@@ -2518,7 +3495,15 @@
     </w:p>
     <w:p>
       <w:r>
-        <w:t>The purpose of this test is to demonstrate that the vulnerability is mitigated when we are careful with how we authorize users in the service provider. The steps taken to perform the test are the following:</w:t>
+        <w:t xml:space="preserve">The purpose of this test is to demonstrate that </w:t>
+      </w:r>
+      <w:proofErr w:type="gramStart"/>
+      <w:r>
+        <w:t>the vulnerability</w:t>
+      </w:r>
+      <w:proofErr w:type="gramEnd"/>
+      <w:r>
+        <w:t xml:space="preserve"> is mitigated when we are careful with how we authorize users in the service provider. The steps taken to perform the test are the following:</w:t>
       </w:r>
     </w:p>
     <w:p>
@@ -2709,7 +3694,15 @@
         <w:t xml:space="preserve"> If it were not for Professor Liu’s paper and work, then we would have an ethical responsibility of informing vulnerable companies.</w:t>
       </w:r>
       <w:r>
-        <w:t xml:space="preserve"> In his paper, he outlines what SP´s are vulnerable and notified them. Furthermore, since our product is contained locally and does not depend on outside services and is conducted in a controlled environment, we have no further obligation </w:t>
+        <w:t xml:space="preserve"> In his paper, he outlines what SP´s are </w:t>
+      </w:r>
+      <w:proofErr w:type="gramStart"/>
+      <w:r>
+        <w:t>vulnerable</w:t>
+      </w:r>
+      <w:proofErr w:type="gramEnd"/>
+      <w:r>
+        <w:t xml:space="preserve"> and notified them. Furthermore, since our product is contained locally and does not depend on outside services and is conducted in a controlled environment, we have no further obligation </w:t>
       </w:r>
       <w:r>
         <w:t>to notify</w:t>
@@ -2781,12 +3774,21 @@
         <w:pStyle w:val="Heading3"/>
       </w:pPr>
       <w:r>
+        <w:lastRenderedPageBreak/>
         <w:t>Principle 1.3</w:t>
       </w:r>
     </w:p>
     <w:p>
       <w:r>
-        <w:t>As we expose vulnerabilities in a widely used authentication protocol, maintaining honesty and trustworthiness is essential to the integrity of our project. Our system simulates potential security flaws in the Authorization Code Flow of OIDC, and by openly acknowledging the limits and risks of the vulnerability, we create a transparent learning environment. Being trustworthy in our demonstration means ensuring that our simulations are contained and safe, avoiding any real-world exploitation of sensitive data.</w:t>
+        <w:t xml:space="preserve">As we expose vulnerabilities in a widely used authentication protocol, maintaining honesty and trustworthiness is essential to the integrity of our project. Our system simulates potential security flaws in the Authorization Code Flow of OIDC, and by openly acknowledging the limits and risks of </w:t>
+      </w:r>
+      <w:proofErr w:type="gramStart"/>
+      <w:r>
+        <w:t>the vulnerability</w:t>
+      </w:r>
+      <w:proofErr w:type="gramEnd"/>
+      <w:r>
+        <w:t>, we create a transparent learning environment. Being trustworthy in our demonstration means ensuring that our simulations are contained and safe, avoiding any real-world exploitation of sensitive data.</w:t>
       </w:r>
     </w:p>
     <w:p>
@@ -2794,7 +3796,23 @@
         <w:ind w:firstLine="720"/>
       </w:pPr>
       <w:r>
-        <w:t>Furthermore, honesty in the presentation of the vulnerability is crucial. Misrepresenting the scope or impact of the flaw could mislead learners, leading to improper security assumptions. For example, in our system’s architecture, which includes a Service Provider (SP) and an Identity Provider (IdP) communicating via OIDC, we must clearly explain how the vulnerability manifests and the exact circumstances under which it can be exploited. Trustworthiness also requires that we provide accurate methods for mitigating this vulnerability, reinforcing best practices in secure authentication design.</w:t>
+        <w:t xml:space="preserve">Furthermore, honesty in the presentation of </w:t>
+      </w:r>
+      <w:proofErr w:type="gramStart"/>
+      <w:r>
+        <w:t>the vulnerability</w:t>
+      </w:r>
+      <w:proofErr w:type="gramEnd"/>
+      <w:r>
+        <w:t xml:space="preserve"> is crucial. Misrepresenting the scope or impact of the flaw could mislead learners, leading to improper security assumptions. For example, in our system’s architecture, which includes a Service Provider (SP) and an Identity Provider (IdP) communicating via OIDC, we must clearly explain how </w:t>
+      </w:r>
+      <w:proofErr w:type="gramStart"/>
+      <w:r>
+        <w:t>the vulnerability</w:t>
+      </w:r>
+      <w:proofErr w:type="gramEnd"/>
+      <w:r>
+        <w:t xml:space="preserve"> manifests and the exact circumstances under which it can be exploited. Trustworthiness also requires that we provide accurate methods for mitigating this vulnerability, reinforcing best practices in secure authentication design.</w:t>
       </w:r>
     </w:p>
     <w:p>
@@ -2815,7 +3833,15 @@
         <w:ind w:firstLine="720"/>
       </w:pPr>
       <w:r>
-        <w:t>A thorough evaluation includes not only identifying the vulnerability but also contextualizing its results. The consequences of the identity-account inconsistency threat are severe. For example, if a vulnerability in our demo system were exploited in a real-world application, it could lead to unauthorized access to sensitive resources, such as the user's profile or data stored within the Service Provider.</w:t>
+        <w:t xml:space="preserve">A thorough evaluation includes not only identifying </w:t>
+      </w:r>
+      <w:proofErr w:type="gramStart"/>
+      <w:r>
+        <w:t>the vulnerability</w:t>
+      </w:r>
+      <w:proofErr w:type="gramEnd"/>
+      <w:r>
+        <w:t xml:space="preserve"> but also contextualizing its results. The consequences of the identity-account inconsistency threat are severe. For example, if a vulnerability in our demo system were exploited in a real-world application, it could lead to unauthorized access to sensitive resources, such as the user's profile or data stored within the Service Provider.</w:t>
       </w:r>
     </w:p>
     <w:p>
@@ -2828,7 +3854,15 @@
     </w:p>
     <w:p>
       <w:r>
-        <w:t>The heart of our project is to encourage people to understand the identity-account inconsistency threat and how it could affect them. This principle is thus the most important one to the team.</w:t>
+        <w:t xml:space="preserve">The </w:t>
+      </w:r>
+      <w:proofErr w:type="gramStart"/>
+      <w:r>
+        <w:t>heart</w:t>
+      </w:r>
+      <w:proofErr w:type="gramEnd"/>
+      <w:r>
+        <w:t xml:space="preserve"> of our project is to encourage people to understand the identity-account inconsistency threat and how it could affect them. This principle is thus the most important one to the team.</w:t>
       </w:r>
       <w:r>
         <w:t xml:space="preserve"> Furthermore, by making the experience interactive to the user, we promote a higher mode of learning.</w:t>
@@ -2966,7 +4000,6 @@
           <w:docPart w:val="DefaultPlaceholder_-1854013440"/>
         </w:placeholder>
       </w:sdtPr>
-      <w:sdtEndPr/>
       <w:sdtContent>
         <w:p>
           <w:pPr>
@@ -3642,6 +4675,95 @@
     </w:lvl>
   </w:abstractNum>
   <w:abstractNum w:abstractNumId="2" w15:restartNumberingAfterBreak="0">
+    <w:nsid w:val="4B1C388A"/>
+    <w:multiLevelType w:val="hybridMultilevel"/>
+    <w:tmpl w:val="32764210"/>
+    <w:lvl w:ilvl="0" w:tplc="AF06F03E">
+      <w:start w:val="1"/>
+      <w:numFmt w:val="upperRoman"/>
+      <w:lvlText w:val="%1."/>
+      <w:lvlJc w:val="left"/>
+      <w:pPr>
+        <w:ind w:left="1080" w:hanging="720"/>
+      </w:pPr>
+      <w:rPr>
+        <w:rFonts w:hint="default"/>
+      </w:rPr>
+    </w:lvl>
+    <w:lvl w:ilvl="1" w:tplc="04090019" w:tentative="1">
+      <w:start w:val="1"/>
+      <w:numFmt w:val="lowerLetter"/>
+      <w:lvlText w:val="%2."/>
+      <w:lvlJc w:val="left"/>
+      <w:pPr>
+        <w:ind w:left="1440" w:hanging="360"/>
+      </w:pPr>
+    </w:lvl>
+    <w:lvl w:ilvl="2" w:tplc="0409001B" w:tentative="1">
+      <w:start w:val="1"/>
+      <w:numFmt w:val="lowerRoman"/>
+      <w:lvlText w:val="%3."/>
+      <w:lvlJc w:val="right"/>
+      <w:pPr>
+        <w:ind w:left="2160" w:hanging="180"/>
+      </w:pPr>
+    </w:lvl>
+    <w:lvl w:ilvl="3" w:tplc="0409000F" w:tentative="1">
+      <w:start w:val="1"/>
+      <w:numFmt w:val="decimal"/>
+      <w:lvlText w:val="%4."/>
+      <w:lvlJc w:val="left"/>
+      <w:pPr>
+        <w:ind w:left="2880" w:hanging="360"/>
+      </w:pPr>
+    </w:lvl>
+    <w:lvl w:ilvl="4" w:tplc="04090019" w:tentative="1">
+      <w:start w:val="1"/>
+      <w:numFmt w:val="lowerLetter"/>
+      <w:lvlText w:val="%5."/>
+      <w:lvlJc w:val="left"/>
+      <w:pPr>
+        <w:ind w:left="3600" w:hanging="360"/>
+      </w:pPr>
+    </w:lvl>
+    <w:lvl w:ilvl="5" w:tplc="0409001B" w:tentative="1">
+      <w:start w:val="1"/>
+      <w:numFmt w:val="lowerRoman"/>
+      <w:lvlText w:val="%6."/>
+      <w:lvlJc w:val="right"/>
+      <w:pPr>
+        <w:ind w:left="4320" w:hanging="180"/>
+      </w:pPr>
+    </w:lvl>
+    <w:lvl w:ilvl="6" w:tplc="0409000F" w:tentative="1">
+      <w:start w:val="1"/>
+      <w:numFmt w:val="decimal"/>
+      <w:lvlText w:val="%7."/>
+      <w:lvlJc w:val="left"/>
+      <w:pPr>
+        <w:ind w:left="5040" w:hanging="360"/>
+      </w:pPr>
+    </w:lvl>
+    <w:lvl w:ilvl="7" w:tplc="04090019" w:tentative="1">
+      <w:start w:val="1"/>
+      <w:numFmt w:val="lowerLetter"/>
+      <w:lvlText w:val="%8."/>
+      <w:lvlJc w:val="left"/>
+      <w:pPr>
+        <w:ind w:left="5760" w:hanging="360"/>
+      </w:pPr>
+    </w:lvl>
+    <w:lvl w:ilvl="8" w:tplc="0409001B" w:tentative="1">
+      <w:start w:val="1"/>
+      <w:numFmt w:val="lowerRoman"/>
+      <w:lvlText w:val="%9."/>
+      <w:lvlJc w:val="right"/>
+      <w:pPr>
+        <w:ind w:left="6480" w:hanging="180"/>
+      </w:pPr>
+    </w:lvl>
+  </w:abstractNum>
+  <w:abstractNum w:abstractNumId="3" w15:restartNumberingAfterBreak="0">
     <w:nsid w:val="4BF53255"/>
     <w:multiLevelType w:val="hybridMultilevel"/>
     <w:tmpl w:val="6592046A"/>
@@ -3727,7 +4849,7 @@
       </w:pPr>
     </w:lvl>
   </w:abstractNum>
-  <w:abstractNum w:abstractNumId="3" w15:restartNumberingAfterBreak="0">
+  <w:abstractNum w:abstractNumId="4" w15:restartNumberingAfterBreak="0">
     <w:nsid w:val="4EA26B89"/>
     <w:multiLevelType w:val="hybridMultilevel"/>
     <w:tmpl w:val="86E0DB78"/>
@@ -3840,7 +4962,7 @@
       </w:rPr>
     </w:lvl>
   </w:abstractNum>
-  <w:abstractNum w:abstractNumId="4" w15:restartNumberingAfterBreak="0">
+  <w:abstractNum w:abstractNumId="5" w15:restartNumberingAfterBreak="0">
     <w:nsid w:val="507309F2"/>
     <w:multiLevelType w:val="multilevel"/>
     <w:tmpl w:val="554246BA"/>
@@ -3933,7 +5055,7 @@
       </w:pPr>
     </w:lvl>
   </w:abstractNum>
-  <w:abstractNum w:abstractNumId="5" w15:restartNumberingAfterBreak="0">
+  <w:abstractNum w:abstractNumId="6" w15:restartNumberingAfterBreak="0">
     <w:nsid w:val="50F17FCE"/>
     <w:multiLevelType w:val="hybridMultilevel"/>
     <w:tmpl w:val="C7301590"/>
@@ -4046,7 +5168,7 @@
       </w:rPr>
     </w:lvl>
   </w:abstractNum>
-  <w:abstractNum w:abstractNumId="6" w15:restartNumberingAfterBreak="0">
+  <w:abstractNum w:abstractNumId="7" w15:restartNumberingAfterBreak="0">
     <w:nsid w:val="525015A6"/>
     <w:multiLevelType w:val="hybridMultilevel"/>
     <w:tmpl w:val="6F709AB4"/>
@@ -4159,7 +5281,7 @@
       </w:rPr>
     </w:lvl>
   </w:abstractNum>
-  <w:abstractNum w:abstractNumId="7" w15:restartNumberingAfterBreak="0">
+  <w:abstractNum w:abstractNumId="8" w15:restartNumberingAfterBreak="0">
     <w:nsid w:val="53534F47"/>
     <w:multiLevelType w:val="hybridMultilevel"/>
     <w:tmpl w:val="4EF2EC28"/>
@@ -4272,7 +5394,7 @@
       </w:rPr>
     </w:lvl>
   </w:abstractNum>
-  <w:abstractNum w:abstractNumId="8" w15:restartNumberingAfterBreak="0">
+  <w:abstractNum w:abstractNumId="9" w15:restartNumberingAfterBreak="0">
     <w:nsid w:val="58FE556E"/>
     <w:multiLevelType w:val="hybridMultilevel"/>
     <w:tmpl w:val="4AF29D44"/>
@@ -4385,7 +5507,7 @@
       </w:rPr>
     </w:lvl>
   </w:abstractNum>
-  <w:abstractNum w:abstractNumId="9" w15:restartNumberingAfterBreak="0">
+  <w:abstractNum w:abstractNumId="10" w15:restartNumberingAfterBreak="0">
     <w:nsid w:val="5BBA269D"/>
     <w:multiLevelType w:val="hybridMultilevel"/>
     <w:tmpl w:val="15F26CC8"/>
@@ -4498,35 +5620,130 @@
       </w:rPr>
     </w:lvl>
   </w:abstractNum>
+  <w:abstractNum w:abstractNumId="11" w15:restartNumberingAfterBreak="0">
+    <w:nsid w:val="7D480BAA"/>
+    <w:multiLevelType w:val="hybridMultilevel"/>
+    <w:tmpl w:val="E8629940"/>
+    <w:lvl w:ilvl="0" w:tplc="1B784072">
+      <w:start w:val="1"/>
+      <w:numFmt w:val="upperRoman"/>
+      <w:lvlText w:val="%1."/>
+      <w:lvlJc w:val="left"/>
+      <w:pPr>
+        <w:ind w:left="1080" w:hanging="720"/>
+      </w:pPr>
+      <w:rPr>
+        <w:rFonts w:hint="default"/>
+      </w:rPr>
+    </w:lvl>
+    <w:lvl w:ilvl="1" w:tplc="04090019" w:tentative="1">
+      <w:start w:val="1"/>
+      <w:numFmt w:val="lowerLetter"/>
+      <w:lvlText w:val="%2."/>
+      <w:lvlJc w:val="left"/>
+      <w:pPr>
+        <w:ind w:left="1440" w:hanging="360"/>
+      </w:pPr>
+    </w:lvl>
+    <w:lvl w:ilvl="2" w:tplc="0409001B" w:tentative="1">
+      <w:start w:val="1"/>
+      <w:numFmt w:val="lowerRoman"/>
+      <w:lvlText w:val="%3."/>
+      <w:lvlJc w:val="right"/>
+      <w:pPr>
+        <w:ind w:left="2160" w:hanging="180"/>
+      </w:pPr>
+    </w:lvl>
+    <w:lvl w:ilvl="3" w:tplc="0409000F" w:tentative="1">
+      <w:start w:val="1"/>
+      <w:numFmt w:val="decimal"/>
+      <w:lvlText w:val="%4."/>
+      <w:lvlJc w:val="left"/>
+      <w:pPr>
+        <w:ind w:left="2880" w:hanging="360"/>
+      </w:pPr>
+    </w:lvl>
+    <w:lvl w:ilvl="4" w:tplc="04090019" w:tentative="1">
+      <w:start w:val="1"/>
+      <w:numFmt w:val="lowerLetter"/>
+      <w:lvlText w:val="%5."/>
+      <w:lvlJc w:val="left"/>
+      <w:pPr>
+        <w:ind w:left="3600" w:hanging="360"/>
+      </w:pPr>
+    </w:lvl>
+    <w:lvl w:ilvl="5" w:tplc="0409001B" w:tentative="1">
+      <w:start w:val="1"/>
+      <w:numFmt w:val="lowerRoman"/>
+      <w:lvlText w:val="%6."/>
+      <w:lvlJc w:val="right"/>
+      <w:pPr>
+        <w:ind w:left="4320" w:hanging="180"/>
+      </w:pPr>
+    </w:lvl>
+    <w:lvl w:ilvl="6" w:tplc="0409000F" w:tentative="1">
+      <w:start w:val="1"/>
+      <w:numFmt w:val="decimal"/>
+      <w:lvlText w:val="%7."/>
+      <w:lvlJc w:val="left"/>
+      <w:pPr>
+        <w:ind w:left="5040" w:hanging="360"/>
+      </w:pPr>
+    </w:lvl>
+    <w:lvl w:ilvl="7" w:tplc="04090019" w:tentative="1">
+      <w:start w:val="1"/>
+      <w:numFmt w:val="lowerLetter"/>
+      <w:lvlText w:val="%8."/>
+      <w:lvlJc w:val="left"/>
+      <w:pPr>
+        <w:ind w:left="5760" w:hanging="360"/>
+      </w:pPr>
+    </w:lvl>
+    <w:lvl w:ilvl="8" w:tplc="0409001B" w:tentative="1">
+      <w:start w:val="1"/>
+      <w:numFmt w:val="lowerRoman"/>
+      <w:lvlText w:val="%9."/>
+      <w:lvlJc w:val="right"/>
+      <w:pPr>
+        <w:ind w:left="6480" w:hanging="180"/>
+      </w:pPr>
+    </w:lvl>
+  </w:abstractNum>
   <w:num w:numId="1" w16cid:durableId="1201547635">
-    <w:abstractNumId w:val="4"/>
+    <w:abstractNumId w:val="5"/>
   </w:num>
   <w:num w:numId="2" w16cid:durableId="223688972">
     <w:abstractNumId w:val="0"/>
   </w:num>
   <w:num w:numId="3" w16cid:durableId="2014141661">
-    <w:abstractNumId w:val="5"/>
+    <w:abstractNumId w:val="6"/>
   </w:num>
   <w:num w:numId="4" w16cid:durableId="243994399">
-    <w:abstractNumId w:val="7"/>
+    <w:abstractNumId w:val="8"/>
   </w:num>
   <w:num w:numId="5" w16cid:durableId="1822499099">
-    <w:abstractNumId w:val="2"/>
+    <w:abstractNumId w:val="3"/>
   </w:num>
   <w:num w:numId="6" w16cid:durableId="1836147096">
-    <w:abstractNumId w:val="6"/>
+    <w:abstractNumId w:val="7"/>
   </w:num>
   <w:num w:numId="7" w16cid:durableId="2122989976">
     <w:abstractNumId w:val="1"/>
   </w:num>
   <w:num w:numId="8" w16cid:durableId="801119689">
+    <w:abstractNumId w:val="10"/>
+  </w:num>
+  <w:num w:numId="9" w16cid:durableId="167911291">
     <w:abstractNumId w:val="9"/>
   </w:num>
-  <w:num w:numId="9" w16cid:durableId="167911291">
-    <w:abstractNumId w:val="8"/>
+  <w:num w:numId="10" w16cid:durableId="1748574211">
+    <w:abstractNumId w:val="4"/>
   </w:num>
-  <w:num w:numId="10" w16cid:durableId="1748574211">
-    <w:abstractNumId w:val="3"/>
+  <w:num w:numId="11" w16cid:durableId="777944486">
+    <w:abstractNumId w:val="11"/>
+  </w:num>
+  <w:num w:numId="12" w16cid:durableId="699234910">
+    <w:abstractNumId w:val="2"/>
   </w:num>
   <w:numIdMacAtCleanup w:val="5"/>
 </w:numbering>
@@ -5003,7 +6220,6 @@
   <w:style w:type="character" w:default="1" w:styleId="DefaultParagraphFont">
     <w:name w:val="Default Paragraph Font"/>
     <w:uiPriority w:val="1"/>
-    <w:semiHidden/>
     <w:unhideWhenUsed/>
   </w:style>
   <w:style w:type="table" w:default="1" w:styleId="TableNormal">
@@ -5448,6 +6664,8 @@
     <w:rsidRoot w:val="00246FCC"/>
     <w:rsid w:val="00246FCC"/>
     <w:rsid w:val="002667A5"/>
+    <w:rsid w:val="003F5A10"/>
+    <w:rsid w:val="00AB1A92"/>
     <w:rsid w:val="00B443AF"/>
   </w:rsids>
   <m:mathPr>

</xml_diff>

<commit_message>
adding lessons learned + results document
</commit_message>
<xml_diff>
--- a/documents/FinalReport.docx
+++ b/documents/FinalReport.docx
@@ -1825,23 +1825,7 @@
         <w:br/>
       </w:r>
       <w:r>
-        <w:t xml:space="preserve">Single Sign-On (SSO) is a widely used and accepted method of online authentication that allows users to access multiple applications with a single set of login credentials. This project aims to demonstrate a critical user identity inconsistency vulnerability, where an attacker can reuse a stale or compromised </w:t>
-      </w:r>
-      <w:proofErr w:type="gramStart"/>
-      <w:r>
-        <w:t>identity token</w:t>
-      </w:r>
-      <w:proofErr w:type="gramEnd"/>
-      <w:r>
-        <w:t xml:space="preserve"> to gain unauthorized access to user accounts. The project will showcase this vulnerability by simulating an attack where an intercepted identity token is reused. To mitigate this risk, the project will propose a solution on the Service Provider (SP) side that prevents identity </w:t>
-      </w:r>
-      <w:proofErr w:type="gramStart"/>
-      <w:r>
-        <w:t>token</w:t>
-      </w:r>
-      <w:proofErr w:type="gramEnd"/>
-      <w:r>
-        <w:t xml:space="preserve"> reuse. The SP will rely on an Identity Provider (IdP) to supply and manage user identity tokens, and the proposed mitigation strategy will strengthen the SP’s ability to validate token authenticity and expiration.</w:t>
+        <w:t>Single Sign-On (SSO) is a widely used and accepted method of online authentication that allows users to access multiple applications with a single set of login credentials. This project aims to demonstrate a critical user identity inconsistency vulnerability, where an attacker can reuse a stale or compromised identity token to gain unauthorized access to user accounts. The project will showcase this vulnerability by simulating an attack where an intercepted identity token is reused. To mitigate this risk, the project will propose a solution on the Service Provider (SP) side that prevents identity token reuse. The SP will rely on an Identity Provider (IdP) to supply and manage user identity tokens, and the proposed mitigation strategy will strengthen the SP’s ability to validate token authenticity and expiration.</w:t>
       </w:r>
     </w:p>
     <w:p>
@@ -1958,13 +1942,8 @@
       <w:bookmarkEnd w:id="1"/>
     </w:p>
     <w:p>
-      <w:proofErr w:type="spellStart"/>
-      <w:r>
-        <w:t>SaferSSO</w:t>
-      </w:r>
-      <w:proofErr w:type="spellEnd"/>
-      <w:r>
-        <w:t xml:space="preserve"> must include an SP with SSO capable registration and authentication, using</w:t>
+      <w:r>
+        <w:t>SaferSSO must include an SP with SSO capable registration and authentication, using</w:t>
       </w:r>
       <w:r>
         <w:br/>
@@ -2383,13 +2362,8 @@
         <w:spacing w:after="0"/>
         <w:ind w:left="360"/>
       </w:pPr>
-      <w:proofErr w:type="gramStart"/>
-      <w:r>
-        <w:t>● Working mitigation of</w:t>
-      </w:r>
-      <w:proofErr w:type="gramEnd"/>
-      <w:r>
-        <w:t xml:space="preserve"> vulnerability</w:t>
+      <w:r>
+        <w:t>● Working mitigation of vulnerability</w:t>
       </w:r>
     </w:p>
     <w:p>
@@ -2474,26 +2448,10 @@
     <w:p>
       <w:r>
         <w:tab/>
-        <w:t xml:space="preserve">There are two main components to our system architecture as discussed before. These are the Service Provider (SP) and the Identity Provider (IdP). These systems are technically independent from each other and are only coupled by the Single Sign On (SSO) protocol we use. The system we have chosen for this is </w:t>
-      </w:r>
-      <w:proofErr w:type="gramStart"/>
-      <w:r>
-        <w:t>OIDC</w:t>
-      </w:r>
-      <w:proofErr w:type="gramEnd"/>
-      <w:r>
-        <w:t xml:space="preserve"> which is an extension of OAuth 2.0, providing authentication on top of the base protocol. This is not a new design and is commonplace in the current internet ecosystem. Take for example, the Mines suite of services. Before you can access the protected views in Canvas, for example class views, grades, etc.</w:t>
-      </w:r>
-      <w:r>
-        <w:t xml:space="preserve">, you must first authenticate via the Mines </w:t>
-      </w:r>
-      <w:proofErr w:type="spellStart"/>
-      <w:r>
-        <w:t>MultiPass</w:t>
-      </w:r>
-      <w:proofErr w:type="spellEnd"/>
-      <w:r>
-        <w:t xml:space="preserve"> system. Here, Canvas is the Service Provider, the Mines login page is the Identity provider, and they use SAML, which is very similar to OIDC, to communicate with each other.</w:t>
+        <w:t>There are two main components to our system architecture as discussed before. These are the Service Provider (SP) and the Identity Provider (IdP). These systems are technically independent from each other and are only coupled by the Single Sign On (SSO) protocol we use. The system we have chosen for this is OIDC which is an extension of OAuth 2.0, providing authentication on top of the base protocol. This is not a new design and is commonplace in the current internet ecosystem. Take for example, the Mines suite of services. Before you can access the protected views in Canvas, for example class views, grades, etc.</w:t>
+      </w:r>
+      <w:r>
+        <w:t>, you must first authenticate via the Mines MultiPass system. Here, Canvas is the Service Provider, the Mines login page is the Identity provider, and they use SAML, which is very similar to OIDC, to communicate with each other.</w:t>
       </w:r>
     </w:p>
     <w:p>
@@ -2505,15 +2463,7 @@
         <w:t xml:space="preserve"> </w:t>
       </w:r>
       <w:r>
-        <w:t xml:space="preserve">we want to have fine-grained control over how our IdP behaves to best demonstrate </w:t>
-      </w:r>
-      <w:proofErr w:type="gramStart"/>
-      <w:r>
-        <w:t>the vulnerability</w:t>
-      </w:r>
-      <w:proofErr w:type="gramEnd"/>
-      <w:r>
-        <w:t xml:space="preserve"> and mitigate it. </w:t>
+        <w:t xml:space="preserve">we want to have fine-grained control over how our IdP behaves to best demonstrate the vulnerability and mitigate it. </w:t>
       </w:r>
       <w:r>
         <w:t xml:space="preserve">To properly implement this system, it is vital that we understand the OIDC flow, particularly, we will use the </w:t>
@@ -2539,7 +2489,7 @@
           <w:noProof/>
         </w:rPr>
         <w:drawing>
-          <wp:inline distT="0" distB="0" distL="0" distR="0" wp14:anchorId="55677AD7" wp14:editId="02BAB127">
+          <wp:inline distT="0" distB="0" distL="0" distR="0" wp14:anchorId="55677AD7" wp14:editId="47940FBB">
             <wp:extent cx="5765800" cy="3610565"/>
             <wp:effectExtent l="0" t="0" r="6350" b="9525"/>
             <wp:docPr id="1306292264" name="Picture 1" descr="Auth - Auth code flow- Authorization sequence diagram"/>
@@ -2596,27 +2546,14 @@
       <w:r>
         <w:t xml:space="preserve">Figure </w:t>
       </w:r>
-      <w:r>
-        <w:fldChar w:fldCharType="begin"/>
-      </w:r>
-      <w:r>
-        <w:instrText xml:space="preserve"> SEQ Figure \* ARABIC </w:instrText>
-      </w:r>
-      <w:r>
-        <w:fldChar w:fldCharType="separate"/>
-      </w:r>
-      <w:r>
-        <w:rPr>
-          <w:noProof/>
-        </w:rPr>
-        <w:t>1</w:t>
-      </w:r>
-      <w:r>
-        <w:rPr>
-          <w:noProof/>
-        </w:rPr>
-        <w:fldChar w:fldCharType="end"/>
-      </w:r>
+      <w:fldSimple w:instr=" SEQ Figure \* ARABIC ">
+        <w:r>
+          <w:rPr>
+            <w:noProof/>
+          </w:rPr>
+          <w:t>1</w:t>
+        </w:r>
+      </w:fldSimple>
       <w:r>
         <w:t xml:space="preserve"> OIDC Authorization Code Flow. Source: </w:t>
       </w:r>
@@ -2637,14 +2574,7 @@
     <w:p>
       <w:r>
         <w:tab/>
-      </w:r>
-      <w:proofErr w:type="gramStart"/>
-      <w:r>
-        <w:t>The purpose of our</w:t>
-      </w:r>
-      <w:proofErr w:type="gramEnd"/>
-      <w:r>
-        <w:t xml:space="preserve"> service provider is only to act as the web application in the OIDC process, so it needs to provide the following:</w:t>
+        <w:t>The purpose of our service provider is only to act as the web application in the OIDC process, so it needs to provide the following:</w:t>
       </w:r>
     </w:p>
     <w:p>
@@ -2693,15 +2623,7 @@
       </w:pPr>
       <w:r>
         <w:lastRenderedPageBreak/>
-        <w:t xml:space="preserve">Maintain a </w:t>
-      </w:r>
-      <w:proofErr w:type="spellStart"/>
-      <w:r>
-        <w:t>userpool</w:t>
-      </w:r>
-      <w:proofErr w:type="spellEnd"/>
-      <w:r>
-        <w:t xml:space="preserve"> database with client credentials for OIDC.</w:t>
+        <w:t>Maintain a userpool database with client credentials for OIDC.</w:t>
       </w:r>
     </w:p>
     <w:p>
@@ -2762,17 +2684,8 @@
           <w:i/>
           <w:iCs/>
         </w:rPr>
-        <w:t>/</w:t>
-      </w:r>
-      <w:proofErr w:type="gramStart"/>
-      <w:r>
-        <w:rPr>
-          <w:i/>
-          <w:iCs/>
-        </w:rPr>
-        <w:t>authorize</w:t>
-      </w:r>
-      <w:proofErr w:type="gramEnd"/>
+        <w:t>/authorize</w:t>
+      </w:r>
     </w:p>
     <w:p>
       <w:pPr>
@@ -2791,17 +2704,8 @@
           <w:i/>
           <w:iCs/>
         </w:rPr>
-        <w:t>/</w:t>
-      </w:r>
-      <w:proofErr w:type="gramStart"/>
-      <w:r>
-        <w:rPr>
-          <w:i/>
-          <w:iCs/>
-        </w:rPr>
-        <w:t>token</w:t>
-      </w:r>
-      <w:proofErr w:type="gramEnd"/>
+        <w:t>/token</w:t>
+      </w:r>
     </w:p>
     <w:p>
       <w:pPr>
@@ -2820,17 +2724,8 @@
           <w:i/>
           <w:iCs/>
         </w:rPr>
-        <w:t>/</w:t>
-      </w:r>
-      <w:proofErr w:type="gramStart"/>
-      <w:r>
-        <w:rPr>
-          <w:i/>
-          <w:iCs/>
-        </w:rPr>
-        <w:t>revoke</w:t>
-      </w:r>
-      <w:proofErr w:type="gramEnd"/>
+        <w:t>/revoke</w:t>
+      </w:r>
     </w:p>
     <w:p>
       <w:pPr>
@@ -2850,15 +2745,7 @@
     </w:p>
     <w:p>
       <w:r>
-        <w:t xml:space="preserve">By tailoring our two providers to these criteria, we can fully demonstrate </w:t>
-      </w:r>
-      <w:proofErr w:type="gramStart"/>
-      <w:r>
-        <w:t>the vulnerability</w:t>
-      </w:r>
-      <w:proofErr w:type="gramEnd"/>
-      <w:r>
-        <w:t xml:space="preserve"> and then mitigate it.</w:t>
+        <w:t>By tailoring our two providers to these criteria, we can fully demonstrate the vulnerability and then mitigate it.</w:t>
       </w:r>
       <w:r>
         <w:t xml:space="preserve"> The backends of both of our systems will be handled by Django.</w:t>
@@ -2940,27 +2827,14 @@
       <w:r>
         <w:t xml:space="preserve">Figure </w:t>
       </w:r>
-      <w:r>
-        <w:fldChar w:fldCharType="begin"/>
-      </w:r>
-      <w:r>
-        <w:instrText xml:space="preserve"> SEQ Figure \* ARABIC </w:instrText>
-      </w:r>
-      <w:r>
-        <w:fldChar w:fldCharType="separate"/>
-      </w:r>
-      <w:r>
-        <w:rPr>
-          <w:noProof/>
-        </w:rPr>
-        <w:t>2</w:t>
-      </w:r>
-      <w:r>
-        <w:rPr>
-          <w:noProof/>
-        </w:rPr>
-        <w:fldChar w:fldCharType="end"/>
-      </w:r>
+      <w:fldSimple w:instr=" SEQ Figure \* ARABIC ">
+        <w:r>
+          <w:rPr>
+            <w:noProof/>
+          </w:rPr>
+          <w:t>2</w:t>
+        </w:r>
+      </w:fldSimple>
       <w:r>
         <w:t xml:space="preserve"> The Architecture of Our System</w:t>
       </w:r>
@@ -3016,15 +2890,7 @@
         <w:t xml:space="preserve">Finally, </w:t>
       </w:r>
       <w:r>
-        <w:t xml:space="preserve">let’s examine a state diagram of how </w:t>
-      </w:r>
-      <w:proofErr w:type="gramStart"/>
-      <w:r>
-        <w:t>the vulnerability</w:t>
-      </w:r>
-      <w:proofErr w:type="gramEnd"/>
-      <w:r>
-        <w:t xml:space="preserve"> functions:</w:t>
+        <w:t>let’s examine a state diagram of how the vulnerability functions:</w:t>
       </w:r>
     </w:p>
     <w:p>
@@ -3094,53 +2960,24 @@
       <w:r>
         <w:t xml:space="preserve">Figure </w:t>
       </w:r>
-      <w:r>
-        <w:fldChar w:fldCharType="begin"/>
-      </w:r>
-      <w:r>
-        <w:instrText xml:space="preserve"> SEQ Figure \* ARABIC </w:instrText>
-      </w:r>
-      <w:r>
-        <w:fldChar w:fldCharType="separate"/>
-      </w:r>
-      <w:r>
-        <w:rPr>
-          <w:noProof/>
-        </w:rPr>
-        <w:t>3</w:t>
-      </w:r>
-      <w:r>
-        <w:rPr>
-          <w:noProof/>
-        </w:rPr>
-        <w:fldChar w:fldCharType="end"/>
-      </w:r>
+      <w:fldSimple w:instr=" SEQ Figure \* ARABIC ">
+        <w:r>
+          <w:rPr>
+            <w:noProof/>
+          </w:rPr>
+          <w:t>3</w:t>
+        </w:r>
+      </w:fldSimple>
       <w:r>
         <w:t xml:space="preserve"> State Diagram Demonstrating Vulnerability</w:t>
       </w:r>
     </w:p>
     <w:p>
       <w:r>
-        <w:t xml:space="preserve">First, </w:t>
-      </w:r>
-      <w:proofErr w:type="gramStart"/>
-      <w:r>
-        <w:t>a John</w:t>
-      </w:r>
-      <w:proofErr w:type="gramEnd"/>
-      <w:r>
-        <w:t xml:space="preserve"> Doe starts school at the Colorado School of Mines.</w:t>
-      </w:r>
-      <w:r>
-        <w:t xml:space="preserve"> In this hypothetical, Mines assigns their email address in the format {Initial of First </w:t>
-      </w:r>
-      <w:proofErr w:type="gramStart"/>
-      <w:r>
-        <w:t>Name}{</w:t>
-      </w:r>
-      <w:proofErr w:type="gramEnd"/>
-      <w:r>
-        <w:t xml:space="preserve">Last </w:t>
+        <w:t>First, a John Doe starts school at the Colorado School of Mines.</w:t>
+      </w:r>
+      <w:r>
+        <w:t xml:space="preserve"> In this hypothetical, Mines assigns their email address in the format {Initial of First Name}{Last </w:t>
       </w:r>
       <w:r>
         <w:t>Name}@mines.edu</w:t>
@@ -3159,6 +2996,7 @@
             <w:docPart w:val="DefaultPlaceholder_-1854013440"/>
           </w:placeholder>
         </w:sdtPr>
+        <w:sdtEndPr/>
         <w:sdtContent>
           <w:r>
             <w:rPr>
@@ -3178,41 +3016,13 @@
         <w:rPr>
           <w:color w:val="000000"/>
         </w:rPr>
-        <w:t xml:space="preserve"> In his time at Mines, he creates many accounts, but one of them is a </w:t>
-      </w:r>
-      <w:proofErr w:type="spellStart"/>
+        <w:t xml:space="preserve"> In his time at Mines, he creates many accounts, but one of them is a Github account.</w:t>
+      </w:r>
       <w:r>
         <w:rPr>
           <w:color w:val="000000"/>
         </w:rPr>
-        <w:t>Github</w:t>
-      </w:r>
-      <w:proofErr w:type="spellEnd"/>
-      <w:r>
-        <w:rPr>
-          <w:color w:val="000000"/>
-        </w:rPr>
-        <w:t xml:space="preserve"> account.</w:t>
-      </w:r>
-      <w:r>
-        <w:rPr>
-          <w:color w:val="000000"/>
-        </w:rPr>
-        <w:t xml:space="preserve"> In this hypothetical, </w:t>
-      </w:r>
-      <w:proofErr w:type="spellStart"/>
-      <w:r>
-        <w:rPr>
-          <w:color w:val="000000"/>
-        </w:rPr>
-        <w:t>Github</w:t>
-      </w:r>
-      <w:proofErr w:type="spellEnd"/>
-      <w:r>
-        <w:rPr>
-          <w:color w:val="000000"/>
-        </w:rPr>
-        <w:t xml:space="preserve"> uses email addresses as the primary key for a user</w:t>
+        <w:t xml:space="preserve"> In this hypothetical, Github uses email addresses as the primary key for a user</w:t>
       </w:r>
       <w:r>
         <w:rPr>
@@ -3237,6 +3047,7 @@
             <w:docPart w:val="DefaultPlaceholder_-1854013440"/>
           </w:placeholder>
         </w:sdtPr>
+        <w:sdtEndPr/>
         <w:sdtContent>
           <w:r>
             <w:rPr>
@@ -3256,35 +3067,7 @@
         <w:rPr>
           <w:color w:val="000000"/>
         </w:rPr>
-        <w:t xml:space="preserve"> After four strenuous years of University, John Doe graduates. Along comes James Doe and gets assigned the same email as John Doe. For one of his classes, he tries to login to </w:t>
-      </w:r>
-      <w:proofErr w:type="spellStart"/>
-      <w:r>
-        <w:rPr>
-          <w:color w:val="000000"/>
-        </w:rPr>
-        <w:t>Github</w:t>
-      </w:r>
-      <w:proofErr w:type="spellEnd"/>
-      <w:r>
-        <w:rPr>
-          <w:color w:val="000000"/>
-        </w:rPr>
-        <w:t xml:space="preserve"> and is redirected to the Mines IdP. He signs in and since </w:t>
-      </w:r>
-      <w:proofErr w:type="spellStart"/>
-      <w:r>
-        <w:rPr>
-          <w:color w:val="000000"/>
-        </w:rPr>
-        <w:t>Github</w:t>
-      </w:r>
-      <w:proofErr w:type="spellEnd"/>
-      <w:r>
-        <w:rPr>
-          <w:color w:val="000000"/>
-        </w:rPr>
-        <w:t xml:space="preserve"> only considers the email address, he is granted access to John’s old account.</w:t>
+        <w:t xml:space="preserve"> After four strenuous years of University, John Doe graduates. Along comes James Doe and gets assigned the same email as John Doe. For one of his classes, he tries to login to Github and is redirected to the Mines IdP. He signs in and since Github only considers the email address, he is granted access to John’s old account.</w:t>
       </w:r>
       <w:r>
         <w:rPr>
@@ -3337,15 +3120,7 @@
         <w:t>reason for this is most of our code is driven by Django and its Object-relational mapping (ORM) system.</w:t>
       </w:r>
       <w:r>
-        <w:t xml:space="preserve"> However, this is not to say that we don’t unit test; it’s just not our main form of testing. This complements the primary method of testing we use, which is end-to-end testing. The most important part of our product is that the user can easily see how </w:t>
-      </w:r>
-      <w:proofErr w:type="gramStart"/>
-      <w:r>
-        <w:t>the vulnerability</w:t>
-      </w:r>
-      <w:proofErr w:type="gramEnd"/>
-      <w:r>
-        <w:t xml:space="preserve"> works and how it can be mitigated. The key to our solution is that our systems effectively operate together, and integration testing is therefore more important than unit testing. </w:t>
+        <w:t xml:space="preserve"> However, this is not to say that we don’t unit test; it’s just not our main form of testing. This complements the primary method of testing we use, which is end-to-end testing. The most important part of our product is that the user can easily see how the vulnerability works and how it can be mitigated. The key to our solution is that our systems effectively operate together, and integration testing is therefore more important than unit testing. </w:t>
       </w:r>
       <w:r>
         <w:t xml:space="preserve">Ideally, we would achieve this by mocking both our Identity Provider and Service Provider and sending HTTP requests between them, but this is not feasible in our timeframe. Our primary form of integration testing will thus be </w:t>
@@ -3367,15 +3142,7 @@
     </w:p>
     <w:p>
       <w:r>
-        <w:t xml:space="preserve">The purpose of this test is to demonstrate that </w:t>
-      </w:r>
-      <w:proofErr w:type="gramStart"/>
-      <w:r>
-        <w:t>the vulnerability</w:t>
-      </w:r>
-      <w:proofErr w:type="gramEnd"/>
-      <w:r>
-        <w:t xml:space="preserve"> works from the user side. The steps taken to perform the test are the following:</w:t>
+        <w:t>The purpose of this test is to demonstrate that the vulnerability works from the user side. The steps taken to perform the test are the following:</w:t>
       </w:r>
     </w:p>
     <w:p>
@@ -3435,15 +3202,7 @@
         <w:t xml:space="preserve"> prototype</w:t>
       </w:r>
       <w:r>
-        <w:t xml:space="preserve">. Each time we </w:t>
-      </w:r>
-      <w:proofErr w:type="gramStart"/>
-      <w:r>
-        <w:t>iterate on</w:t>
-      </w:r>
-      <w:proofErr w:type="gramEnd"/>
-      <w:r>
-        <w:t xml:space="preserve"> our product we can then go back to these steps and perform them to ensure that our core functionality still works.</w:t>
+        <w:t>. Each time we iterate on our product we can then go back to these steps and perform them to ensure that our core functionality still works.</w:t>
       </w:r>
       <w:r>
         <w:t xml:space="preserve"> Some edge cases that we need to consider are the following:</w:t>
@@ -3495,15 +3254,7 @@
     </w:p>
     <w:p>
       <w:r>
-        <w:t xml:space="preserve">The purpose of this test is to demonstrate that </w:t>
-      </w:r>
-      <w:proofErr w:type="gramStart"/>
-      <w:r>
-        <w:t>the vulnerability</w:t>
-      </w:r>
-      <w:proofErr w:type="gramEnd"/>
-      <w:r>
-        <w:t xml:space="preserve"> is mitigated when we are careful with how we authorize users in the service provider. The steps taken to perform the test are the following:</w:t>
+        <w:t>The purpose of this test is to demonstrate that the vulnerability is mitigated when we are careful with how we authorize users in the service provider. The steps taken to perform the test are the following:</w:t>
       </w:r>
     </w:p>
     <w:p>
@@ -3694,15 +3445,7 @@
         <w:t xml:space="preserve"> If it were not for Professor Liu’s paper and work, then we would have an ethical responsibility of informing vulnerable companies.</w:t>
       </w:r>
       <w:r>
-        <w:t xml:space="preserve"> In his paper, he outlines what SP´s are </w:t>
-      </w:r>
-      <w:proofErr w:type="gramStart"/>
-      <w:r>
-        <w:t>vulnerable</w:t>
-      </w:r>
-      <w:proofErr w:type="gramEnd"/>
-      <w:r>
-        <w:t xml:space="preserve"> and notified them. Furthermore, since our product is contained locally and does not depend on outside services and is conducted in a controlled environment, we have no further obligation </w:t>
+        <w:t xml:space="preserve"> In his paper, he outlines what SP´s are vulnerable and notified them. Furthermore, since our product is contained locally and does not depend on outside services and is conducted in a controlled environment, we have no further obligation </w:t>
       </w:r>
       <w:r>
         <w:t>to notify</w:t>
@@ -3780,15 +3523,7 @@
     </w:p>
     <w:p>
       <w:r>
-        <w:t xml:space="preserve">As we expose vulnerabilities in a widely used authentication protocol, maintaining honesty and trustworthiness is essential to the integrity of our project. Our system simulates potential security flaws in the Authorization Code Flow of OIDC, and by openly acknowledging the limits and risks of </w:t>
-      </w:r>
-      <w:proofErr w:type="gramStart"/>
-      <w:r>
-        <w:t>the vulnerability</w:t>
-      </w:r>
-      <w:proofErr w:type="gramEnd"/>
-      <w:r>
-        <w:t>, we create a transparent learning environment. Being trustworthy in our demonstration means ensuring that our simulations are contained and safe, avoiding any real-world exploitation of sensitive data.</w:t>
+        <w:t>As we expose vulnerabilities in a widely used authentication protocol, maintaining honesty and trustworthiness is essential to the integrity of our project. Our system simulates potential security flaws in the Authorization Code Flow of OIDC, and by openly acknowledging the limits and risks of the vulnerability, we create a transparent learning environment. Being trustworthy in our demonstration means ensuring that our simulations are contained and safe, avoiding any real-world exploitation of sensitive data.</w:t>
       </w:r>
     </w:p>
     <w:p>
@@ -3796,23 +3531,7 @@
         <w:ind w:firstLine="720"/>
       </w:pPr>
       <w:r>
-        <w:t xml:space="preserve">Furthermore, honesty in the presentation of </w:t>
-      </w:r>
-      <w:proofErr w:type="gramStart"/>
-      <w:r>
-        <w:t>the vulnerability</w:t>
-      </w:r>
-      <w:proofErr w:type="gramEnd"/>
-      <w:r>
-        <w:t xml:space="preserve"> is crucial. Misrepresenting the scope or impact of the flaw could mislead learners, leading to improper security assumptions. For example, in our system’s architecture, which includes a Service Provider (SP) and an Identity Provider (IdP) communicating via OIDC, we must clearly explain how </w:t>
-      </w:r>
-      <w:proofErr w:type="gramStart"/>
-      <w:r>
-        <w:t>the vulnerability</w:t>
-      </w:r>
-      <w:proofErr w:type="gramEnd"/>
-      <w:r>
-        <w:t xml:space="preserve"> manifests and the exact circumstances under which it can be exploited. Trustworthiness also requires that we provide accurate methods for mitigating this vulnerability, reinforcing best practices in secure authentication design.</w:t>
+        <w:t>Furthermore, honesty in the presentation of the vulnerability is crucial. Misrepresenting the scope or impact of the flaw could mislead learners, leading to improper security assumptions. For example, in our system’s architecture, which includes a Service Provider (SP) and an Identity Provider (IdP) communicating via OIDC, we must clearly explain how the vulnerability manifests and the exact circumstances under which it can be exploited. Trustworthiness also requires that we provide accurate methods for mitigating this vulnerability, reinforcing best practices in secure authentication design.</w:t>
       </w:r>
     </w:p>
     <w:p>
@@ -3833,15 +3552,7 @@
         <w:ind w:firstLine="720"/>
       </w:pPr>
       <w:r>
-        <w:t xml:space="preserve">A thorough evaluation includes not only identifying </w:t>
-      </w:r>
-      <w:proofErr w:type="gramStart"/>
-      <w:r>
-        <w:t>the vulnerability</w:t>
-      </w:r>
-      <w:proofErr w:type="gramEnd"/>
-      <w:r>
-        <w:t xml:space="preserve"> but also contextualizing its results. The consequences of the identity-account inconsistency threat are severe. For example, if a vulnerability in our demo system were exploited in a real-world application, it could lead to unauthorized access to sensitive resources, such as the user's profile or data stored within the Service Provider.</w:t>
+        <w:t>A thorough evaluation includes not only identifying the vulnerability but also contextualizing its results. The consequences of the identity-account inconsistency threat are severe. For example, if a vulnerability in our demo system were exploited in a real-world application, it could lead to unauthorized access to sensitive resources, such as the user's profile or data stored within the Service Provider.</w:t>
       </w:r>
     </w:p>
     <w:p>
@@ -3854,15 +3565,7 @@
     </w:p>
     <w:p>
       <w:r>
-        <w:t xml:space="preserve">The </w:t>
-      </w:r>
-      <w:proofErr w:type="gramStart"/>
-      <w:r>
-        <w:t>heart</w:t>
-      </w:r>
-      <w:proofErr w:type="gramEnd"/>
-      <w:r>
-        <w:t xml:space="preserve"> of our project is to encourage people to understand the identity-account inconsistency threat and how it could affect them. This principle is thus the most important one to the team.</w:t>
+        <w:t>The heart of our project is to encourage people to understand the identity-account inconsistency threat and how it could affect them. This principle is thus the most important one to the team.</w:t>
       </w:r>
       <w:r>
         <w:t xml:space="preserve"> Furthermore, by making the experience interactive to the user, we promote a higher mode of learning.</w:t>
@@ -3878,49 +3581,172 @@
       <w:pPr>
         <w:pStyle w:val="Heading1"/>
       </w:pPr>
+      <w:r>
+        <w:t>IX</w:t>
+      </w:r>
+      <w:r>
+        <w:t xml:space="preserve">. </w:t>
+      </w:r>
       <w:bookmarkStart w:id="8" w:name="_Toc135746286"/>
       <w:r>
-        <w:t>IX</w:t>
+        <w:t>Project Completion Status</w:t>
+      </w:r>
+      <w:bookmarkEnd w:id="8"/>
+    </w:p>
+    <w:p>
+      <w:r>
+        <w:t xml:space="preserve">The goal of the project was to implement a demonstration in the browser </w:t>
+      </w:r>
+      <w:r>
+        <w:t>–</w:t>
+      </w:r>
+      <w:r>
+        <w:t xml:space="preserve"> hosted locally </w:t>
+      </w:r>
+      <w:r>
+        <w:t>–</w:t>
+      </w:r>
+      <w:r>
+        <w:t xml:space="preserve"> for the identity-account inconsistency threat. The team managed to implement a demonstration of the vulnerability. We also implemented our own service provider and identity provider, all while creating these services locally and containerized.</w:t>
+      </w:r>
+      <w:r>
+        <w:t xml:space="preserve"> This meets the client’s core functional requirements. Some stretch goals that we wanted to implement but were not able to due to time constraints were mitigating the threat, making the demonstration an interactive learning experience, and making the process look appealing.</w:t>
+      </w:r>
+      <w:r>
+        <w:t xml:space="preserve"> These are all excellent candidates for future work and the team believes that the codebase along with this document can fully assist </w:t>
+      </w:r>
+      <w:r>
+        <w:t>all</w:t>
+      </w:r>
+      <w:r>
+        <w:t xml:space="preserve"> efforts to implement our stretch goals.</w:t>
+      </w:r>
+      <w:bookmarkStart w:id="9" w:name="_Toc135746287"/>
+      <w:r>
+        <w:t xml:space="preserve"> </w:t>
+      </w:r>
+      <w:bookmarkEnd w:id="9"/>
+    </w:p>
+    <w:p>
+      <w:pPr>
+        <w:pStyle w:val="Heading1"/>
+      </w:pPr>
+      <w:bookmarkStart w:id="10" w:name="_Toc135746288"/>
+      <w:r>
+        <w:t>X</w:t>
+      </w:r>
+      <w:r>
+        <w:t>I</w:t>
       </w:r>
       <w:r>
         <w:t xml:space="preserve">. </w:t>
       </w:r>
       <w:r>
-        <w:t>Project Completion Status</w:t>
-      </w:r>
-      <w:bookmarkEnd w:id="8"/>
-    </w:p>
-    <w:p>
-      <w:pPr>
-        <w:pStyle w:val="Heading1"/>
-      </w:pPr>
-      <w:bookmarkStart w:id="9" w:name="_Toc135746287"/>
-      <w:r>
-        <w:t xml:space="preserve">X. </w:t>
-      </w:r>
-      <w:r>
-        <w:t>Future Work</w:t>
-      </w:r>
-      <w:bookmarkEnd w:id="9"/>
-    </w:p>
-    <w:p>
-      <w:pPr>
-        <w:pStyle w:val="Heading1"/>
-      </w:pPr>
-      <w:bookmarkStart w:id="10" w:name="_Toc135746288"/>
-      <w:r>
-        <w:t>X</w:t>
-      </w:r>
-      <w:r>
-        <w:t>I</w:t>
-      </w:r>
-      <w:r>
-        <w:t xml:space="preserve">. </w:t>
-      </w:r>
-      <w:r>
         <w:t>Lessons Learned</w:t>
       </w:r>
       <w:bookmarkEnd w:id="10"/>
+    </w:p>
+    <w:p>
+      <w:r>
+        <w:t xml:space="preserve">While the team learned many lessons, there are a few that we would like to outline that are </w:t>
+      </w:r>
+      <w:r>
+        <w:t>actionable and the most useful to future teams</w:t>
+      </w:r>
+      <w:r>
+        <w:t>:</w:t>
+      </w:r>
+    </w:p>
+    <w:p>
+      <w:pPr>
+        <w:pStyle w:val="ListParagraph"/>
+        <w:numPr>
+          <w:ilvl w:val="0"/>
+          <w:numId w:val="13"/>
+        </w:numPr>
+      </w:pPr>
+      <w:r>
+        <w:t xml:space="preserve">Start coding early. </w:t>
+      </w:r>
+      <w:r>
+        <w:t>Initially it might seem like the class is frontloaded with work not related to coding</w:t>
+      </w:r>
+      <w:r>
+        <w:t xml:space="preserve"> and that there will be more time later in the semester to focus more on coding. However, midterms and other common academic challenges impeded us in coding when the schedule of the class told us to. Luckily, we had started </w:t>
+      </w:r>
+      <w:r>
+        <w:t>early,</w:t>
+      </w:r>
+      <w:r>
+        <w:t xml:space="preserve"> which helped us immensely in our project.</w:t>
+      </w:r>
+    </w:p>
+    <w:p>
+      <w:pPr>
+        <w:pStyle w:val="ListParagraph"/>
+        <w:numPr>
+          <w:ilvl w:val="0"/>
+          <w:numId w:val="13"/>
+        </w:numPr>
+      </w:pPr>
+      <w:r>
+        <w:t xml:space="preserve">Give yourself time for setup and set reachable goals when working on a new codebase. The nature of our project meant that we started from scratch. While this was an exciting prospect and created more freedom and learning opportunities, it was also significantly harder. </w:t>
+      </w:r>
+      <w:r>
+        <w:t xml:space="preserve">There was a lot of time spent on getting things set up </w:t>
+      </w:r>
+      <w:r>
+        <w:lastRenderedPageBreak/>
+        <w:t>initially along with getting the different applications to communicate effectively. Do not underestimate the challenges presented when starting new projects.</w:t>
+      </w:r>
+    </w:p>
+    <w:p>
+      <w:pPr>
+        <w:pStyle w:val="ListParagraph"/>
+        <w:numPr>
+          <w:ilvl w:val="0"/>
+          <w:numId w:val="13"/>
+        </w:numPr>
+      </w:pPr>
+      <w:r>
+        <w:t>Focus on the skills outside of coding. While the project itself was important to us and it helped us learn good practices when working on larger-scale projects, this was not the most important part of the class.</w:t>
+      </w:r>
+      <w:r>
+        <w:t xml:space="preserve"> From our perspective, the most helpful skills we learned were presentations and public speaking, providing good documentation, doing the design process correctly and in-order, and communicating with the client effectively.</w:t>
+      </w:r>
+      <w:r>
+        <w:t xml:space="preserve"> We especially want to emphasize the importance of presentations. They might seem auxiliary but are one of the most important skills to have in industry, </w:t>
+      </w:r>
+      <w:r>
+        <w:t>regardless of</w:t>
+      </w:r>
+      <w:r>
+        <w:t xml:space="preserve"> whether you work at a multibillion corporate entity or a three-person startup.</w:t>
+      </w:r>
+    </w:p>
+    <w:p>
+      <w:pPr>
+        <w:pStyle w:val="ListParagraph"/>
+        <w:numPr>
+          <w:ilvl w:val="0"/>
+          <w:numId w:val="13"/>
+        </w:numPr>
+      </w:pPr>
+      <w:r>
+        <w:t xml:space="preserve">Break your project up early. Given the fact that most teams have four to five people working together at the same time, it is imperative that everybody has something to </w:t>
+      </w:r>
+      <w:r>
+        <w:t>be working on at all times</w:t>
+      </w:r>
+      <w:r>
+        <w:t>.</w:t>
+      </w:r>
+      <w:r>
+        <w:t xml:space="preserve"> If yo</w:t>
+      </w:r>
+      <w:r>
+        <w:t>u consider yourself the strongest coder on the team, you might realistically output twice as much as your peers. If you can get everybody to work effectively at the same time, your team will output four to five times as much than otherwise.</w:t>
+      </w:r>
     </w:p>
     <w:p>
       <w:pPr>
@@ -4000,6 +3826,7 @@
           <w:docPart w:val="DefaultPlaceholder_-1854013440"/>
         </w:placeholder>
       </w:sdtPr>
+      <w:sdtEndPr/>
       <w:sdtContent>
         <w:p>
           <w:pPr>
@@ -4675,6 +4502,119 @@
     </w:lvl>
   </w:abstractNum>
   <w:abstractNum w:abstractNumId="2" w15:restartNumberingAfterBreak="0">
+    <w:nsid w:val="49D3605C"/>
+    <w:multiLevelType w:val="hybridMultilevel"/>
+    <w:tmpl w:val="00D2C0D6"/>
+    <w:lvl w:ilvl="0" w:tplc="04090001">
+      <w:start w:val="1"/>
+      <w:numFmt w:val="bullet"/>
+      <w:lvlText w:val=""/>
+      <w:lvlJc w:val="left"/>
+      <w:pPr>
+        <w:ind w:left="720" w:hanging="360"/>
+      </w:pPr>
+      <w:rPr>
+        <w:rFonts w:ascii="Symbol" w:hAnsi="Symbol" w:hint="default"/>
+      </w:rPr>
+    </w:lvl>
+    <w:lvl w:ilvl="1" w:tplc="04090003" w:tentative="1">
+      <w:start w:val="1"/>
+      <w:numFmt w:val="bullet"/>
+      <w:lvlText w:val="o"/>
+      <w:lvlJc w:val="left"/>
+      <w:pPr>
+        <w:ind w:left="1440" w:hanging="360"/>
+      </w:pPr>
+      <w:rPr>
+        <w:rFonts w:ascii="Courier New" w:hAnsi="Courier New" w:cs="Courier New" w:hint="default"/>
+      </w:rPr>
+    </w:lvl>
+    <w:lvl w:ilvl="2" w:tplc="04090005" w:tentative="1">
+      <w:start w:val="1"/>
+      <w:numFmt w:val="bullet"/>
+      <w:lvlText w:val=""/>
+      <w:lvlJc w:val="left"/>
+      <w:pPr>
+        <w:ind w:left="2160" w:hanging="360"/>
+      </w:pPr>
+      <w:rPr>
+        <w:rFonts w:ascii="Wingdings" w:hAnsi="Wingdings" w:hint="default"/>
+      </w:rPr>
+    </w:lvl>
+    <w:lvl w:ilvl="3" w:tplc="04090001" w:tentative="1">
+      <w:start w:val="1"/>
+      <w:numFmt w:val="bullet"/>
+      <w:lvlText w:val=""/>
+      <w:lvlJc w:val="left"/>
+      <w:pPr>
+        <w:ind w:left="2880" w:hanging="360"/>
+      </w:pPr>
+      <w:rPr>
+        <w:rFonts w:ascii="Symbol" w:hAnsi="Symbol" w:hint="default"/>
+      </w:rPr>
+    </w:lvl>
+    <w:lvl w:ilvl="4" w:tplc="04090003" w:tentative="1">
+      <w:start w:val="1"/>
+      <w:numFmt w:val="bullet"/>
+      <w:lvlText w:val="o"/>
+      <w:lvlJc w:val="left"/>
+      <w:pPr>
+        <w:ind w:left="3600" w:hanging="360"/>
+      </w:pPr>
+      <w:rPr>
+        <w:rFonts w:ascii="Courier New" w:hAnsi="Courier New" w:cs="Courier New" w:hint="default"/>
+      </w:rPr>
+    </w:lvl>
+    <w:lvl w:ilvl="5" w:tplc="04090005" w:tentative="1">
+      <w:start w:val="1"/>
+      <w:numFmt w:val="bullet"/>
+      <w:lvlText w:val=""/>
+      <w:lvlJc w:val="left"/>
+      <w:pPr>
+        <w:ind w:left="4320" w:hanging="360"/>
+      </w:pPr>
+      <w:rPr>
+        <w:rFonts w:ascii="Wingdings" w:hAnsi="Wingdings" w:hint="default"/>
+      </w:rPr>
+    </w:lvl>
+    <w:lvl w:ilvl="6" w:tplc="04090001" w:tentative="1">
+      <w:start w:val="1"/>
+      <w:numFmt w:val="bullet"/>
+      <w:lvlText w:val=""/>
+      <w:lvlJc w:val="left"/>
+      <w:pPr>
+        <w:ind w:left="5040" w:hanging="360"/>
+      </w:pPr>
+      <w:rPr>
+        <w:rFonts w:ascii="Symbol" w:hAnsi="Symbol" w:hint="default"/>
+      </w:rPr>
+    </w:lvl>
+    <w:lvl w:ilvl="7" w:tplc="04090003" w:tentative="1">
+      <w:start w:val="1"/>
+      <w:numFmt w:val="bullet"/>
+      <w:lvlText w:val="o"/>
+      <w:lvlJc w:val="left"/>
+      <w:pPr>
+        <w:ind w:left="5760" w:hanging="360"/>
+      </w:pPr>
+      <w:rPr>
+        <w:rFonts w:ascii="Courier New" w:hAnsi="Courier New" w:cs="Courier New" w:hint="default"/>
+      </w:rPr>
+    </w:lvl>
+    <w:lvl w:ilvl="8" w:tplc="04090005" w:tentative="1">
+      <w:start w:val="1"/>
+      <w:numFmt w:val="bullet"/>
+      <w:lvlText w:val=""/>
+      <w:lvlJc w:val="left"/>
+      <w:pPr>
+        <w:ind w:left="6480" w:hanging="360"/>
+      </w:pPr>
+      <w:rPr>
+        <w:rFonts w:ascii="Wingdings" w:hAnsi="Wingdings" w:hint="default"/>
+      </w:rPr>
+    </w:lvl>
+  </w:abstractNum>
+  <w:abstractNum w:abstractNumId="3" w15:restartNumberingAfterBreak="0">
     <w:nsid w:val="4B1C388A"/>
     <w:multiLevelType w:val="hybridMultilevel"/>
     <w:tmpl w:val="32764210"/>
@@ -4763,7 +4703,7 @@
       </w:pPr>
     </w:lvl>
   </w:abstractNum>
-  <w:abstractNum w:abstractNumId="3" w15:restartNumberingAfterBreak="0">
+  <w:abstractNum w:abstractNumId="4" w15:restartNumberingAfterBreak="0">
     <w:nsid w:val="4BF53255"/>
     <w:multiLevelType w:val="hybridMultilevel"/>
     <w:tmpl w:val="6592046A"/>
@@ -4849,7 +4789,7 @@
       </w:pPr>
     </w:lvl>
   </w:abstractNum>
-  <w:abstractNum w:abstractNumId="4" w15:restartNumberingAfterBreak="0">
+  <w:abstractNum w:abstractNumId="5" w15:restartNumberingAfterBreak="0">
     <w:nsid w:val="4EA26B89"/>
     <w:multiLevelType w:val="hybridMultilevel"/>
     <w:tmpl w:val="86E0DB78"/>
@@ -4962,7 +4902,7 @@
       </w:rPr>
     </w:lvl>
   </w:abstractNum>
-  <w:abstractNum w:abstractNumId="5" w15:restartNumberingAfterBreak="0">
+  <w:abstractNum w:abstractNumId="6" w15:restartNumberingAfterBreak="0">
     <w:nsid w:val="507309F2"/>
     <w:multiLevelType w:val="multilevel"/>
     <w:tmpl w:val="554246BA"/>
@@ -5055,7 +4995,7 @@
       </w:pPr>
     </w:lvl>
   </w:abstractNum>
-  <w:abstractNum w:abstractNumId="6" w15:restartNumberingAfterBreak="0">
+  <w:abstractNum w:abstractNumId="7" w15:restartNumberingAfterBreak="0">
     <w:nsid w:val="50F17FCE"/>
     <w:multiLevelType w:val="hybridMultilevel"/>
     <w:tmpl w:val="C7301590"/>
@@ -5168,7 +5108,7 @@
       </w:rPr>
     </w:lvl>
   </w:abstractNum>
-  <w:abstractNum w:abstractNumId="7" w15:restartNumberingAfterBreak="0">
+  <w:abstractNum w:abstractNumId="8" w15:restartNumberingAfterBreak="0">
     <w:nsid w:val="525015A6"/>
     <w:multiLevelType w:val="hybridMultilevel"/>
     <w:tmpl w:val="6F709AB4"/>
@@ -5281,7 +5221,7 @@
       </w:rPr>
     </w:lvl>
   </w:abstractNum>
-  <w:abstractNum w:abstractNumId="8" w15:restartNumberingAfterBreak="0">
+  <w:abstractNum w:abstractNumId="9" w15:restartNumberingAfterBreak="0">
     <w:nsid w:val="53534F47"/>
     <w:multiLevelType w:val="hybridMultilevel"/>
     <w:tmpl w:val="4EF2EC28"/>
@@ -5394,7 +5334,7 @@
       </w:rPr>
     </w:lvl>
   </w:abstractNum>
-  <w:abstractNum w:abstractNumId="9" w15:restartNumberingAfterBreak="0">
+  <w:abstractNum w:abstractNumId="10" w15:restartNumberingAfterBreak="0">
     <w:nsid w:val="58FE556E"/>
     <w:multiLevelType w:val="hybridMultilevel"/>
     <w:tmpl w:val="4AF29D44"/>
@@ -5507,7 +5447,7 @@
       </w:rPr>
     </w:lvl>
   </w:abstractNum>
-  <w:abstractNum w:abstractNumId="10" w15:restartNumberingAfterBreak="0">
+  <w:abstractNum w:abstractNumId="11" w15:restartNumberingAfterBreak="0">
     <w:nsid w:val="5BBA269D"/>
     <w:multiLevelType w:val="hybridMultilevel"/>
     <w:tmpl w:val="15F26CC8"/>
@@ -5620,7 +5560,7 @@
       </w:rPr>
     </w:lvl>
   </w:abstractNum>
-  <w:abstractNum w:abstractNumId="11" w15:restartNumberingAfterBreak="0">
+  <w:abstractNum w:abstractNumId="12" w15:restartNumberingAfterBreak="0">
     <w:nsid w:val="7D480BAA"/>
     <w:multiLevelType w:val="hybridMultilevel"/>
     <w:tmpl w:val="E8629940"/>
@@ -5710,39 +5650,42 @@
     </w:lvl>
   </w:abstractNum>
   <w:num w:numId="1" w16cid:durableId="1201547635">
-    <w:abstractNumId w:val="5"/>
+    <w:abstractNumId w:val="6"/>
   </w:num>
   <w:num w:numId="2" w16cid:durableId="223688972">
     <w:abstractNumId w:val="0"/>
   </w:num>
   <w:num w:numId="3" w16cid:durableId="2014141661">
-    <w:abstractNumId w:val="6"/>
+    <w:abstractNumId w:val="7"/>
   </w:num>
   <w:num w:numId="4" w16cid:durableId="243994399">
-    <w:abstractNumId w:val="8"/>
+    <w:abstractNumId w:val="9"/>
   </w:num>
   <w:num w:numId="5" w16cid:durableId="1822499099">
-    <w:abstractNumId w:val="3"/>
+    <w:abstractNumId w:val="4"/>
   </w:num>
   <w:num w:numId="6" w16cid:durableId="1836147096">
-    <w:abstractNumId w:val="7"/>
+    <w:abstractNumId w:val="8"/>
   </w:num>
   <w:num w:numId="7" w16cid:durableId="2122989976">
     <w:abstractNumId w:val="1"/>
   </w:num>
   <w:num w:numId="8" w16cid:durableId="801119689">
+    <w:abstractNumId w:val="11"/>
+  </w:num>
+  <w:num w:numId="9" w16cid:durableId="167911291">
     <w:abstractNumId w:val="10"/>
   </w:num>
-  <w:num w:numId="9" w16cid:durableId="167911291">
-    <w:abstractNumId w:val="9"/>
-  </w:num>
   <w:num w:numId="10" w16cid:durableId="1748574211">
-    <w:abstractNumId w:val="4"/>
+    <w:abstractNumId w:val="5"/>
   </w:num>
   <w:num w:numId="11" w16cid:durableId="777944486">
-    <w:abstractNumId w:val="11"/>
+    <w:abstractNumId w:val="12"/>
   </w:num>
   <w:num w:numId="12" w16cid:durableId="699234910">
+    <w:abstractNumId w:val="3"/>
+  </w:num>
+  <w:num w:numId="13" w16cid:durableId="942955784">
     <w:abstractNumId w:val="2"/>
   </w:num>
   <w:numIdMacAtCleanup w:val="5"/>
@@ -6220,6 +6163,7 @@
   <w:style w:type="character" w:default="1" w:styleId="DefaultParagraphFont">
     <w:name w:val="Default Paragraph Font"/>
     <w:uiPriority w:val="1"/>
+    <w:semiHidden/>
     <w:unhideWhenUsed/>
   </w:style>
   <w:style w:type="table" w:default="1" w:styleId="TableNormal">
@@ -6667,6 +6611,7 @@
     <w:rsid w:val="003F5A10"/>
     <w:rsid w:val="00AB1A92"/>
     <w:rsid w:val="00B443AF"/>
+    <w:rsid w:val="00C913AA"/>
   </w:rsids>
   <m:mathPr>
     <m:mathFont m:val="Cambria Math"/>

</xml_diff>